<commit_message>
Finish Contact, update BangPhanCongCongViec
</commit_message>
<xml_diff>
--- a/Documents/BangPhanCongCongViec.docx
+++ b/Documents/BangPhanCongCongViec.docx
@@ -19,23 +19,43 @@
           <w:sz w:val="36"/>
           <w:szCs w:val="36"/>
         </w:rPr>
-        <w:t>PHÂN CÔNG CÔNG VIỆC</w:t>
+        <w:t xml:space="preserve">PHÂN CÔNG </w:t>
+      </w:r>
+      <w:proofErr w:type="spellStart"/>
+      <w:r>
+        <w:rPr>
+          <w:rFonts w:ascii="Times New Roman" w:hAnsi="Times New Roman" w:cs="Times New Roman"/>
+          <w:b/>
+          <w:sz w:val="36"/>
+          <w:szCs w:val="36"/>
+        </w:rPr>
+        <w:t>CÔNG</w:t>
+      </w:r>
+      <w:proofErr w:type="spellEnd"/>
+      <w:r>
+        <w:rPr>
+          <w:rFonts w:ascii="Times New Roman" w:hAnsi="Times New Roman" w:cs="Times New Roman"/>
+          <w:b/>
+          <w:sz w:val="36"/>
+          <w:szCs w:val="36"/>
+        </w:rPr>
+        <w:t xml:space="preserve"> VIỆC</w:t>
       </w:r>
     </w:p>
     <w:tbl>
       <w:tblPr>
         <w:tblStyle w:val="TableGrid"/>
-        <w:tblW w:w="0" w:type="auto"/>
+        <w:tblW w:w="11065" w:type="dxa"/>
         <w:tblLook w:val="04A0" w:firstRow="1" w:lastRow="0" w:firstColumn="1" w:lastColumn="0" w:noHBand="0" w:noVBand="1"/>
       </w:tblPr>
       <w:tblGrid>
-        <w:gridCol w:w="4675"/>
-        <w:gridCol w:w="4675"/>
+        <w:gridCol w:w="3775"/>
+        <w:gridCol w:w="7290"/>
       </w:tblGrid>
       <w:tr>
         <w:tc>
           <w:tcPr>
-            <w:tcW w:w="4675" w:type="dxa"/>
+            <w:tcW w:w="3775" w:type="dxa"/>
           </w:tcPr>
           <w:p>
             <w:pPr>
@@ -47,6 +67,7 @@
                 <w:szCs w:val="26"/>
               </w:rPr>
             </w:pPr>
+            <w:proofErr w:type="spellStart"/>
             <w:r>
               <w:rPr>
                 <w:rFonts w:ascii="Times New Roman" w:hAnsi="Times New Roman" w:cs="Times New Roman"/>
@@ -54,13 +75,54 @@
                 <w:sz w:val="26"/>
                 <w:szCs w:val="26"/>
               </w:rPr>
-              <w:t>Người thực hiện</w:t>
-            </w:r>
+              <w:t>Người</w:t>
+            </w:r>
+            <w:proofErr w:type="spellEnd"/>
+            <w:r>
+              <w:rPr>
+                <w:rFonts w:ascii="Times New Roman" w:hAnsi="Times New Roman" w:cs="Times New Roman"/>
+                <w:b/>
+                <w:sz w:val="26"/>
+                <w:szCs w:val="26"/>
+              </w:rPr>
+              <w:t xml:space="preserve"> </w:t>
+            </w:r>
+            <w:proofErr w:type="spellStart"/>
+            <w:r>
+              <w:rPr>
+                <w:rFonts w:ascii="Times New Roman" w:hAnsi="Times New Roman" w:cs="Times New Roman"/>
+                <w:b/>
+                <w:sz w:val="26"/>
+                <w:szCs w:val="26"/>
+              </w:rPr>
+              <w:t>thực</w:t>
+            </w:r>
+            <w:proofErr w:type="spellEnd"/>
+            <w:r>
+              <w:rPr>
+                <w:rFonts w:ascii="Times New Roman" w:hAnsi="Times New Roman" w:cs="Times New Roman"/>
+                <w:b/>
+                <w:sz w:val="26"/>
+                <w:szCs w:val="26"/>
+              </w:rPr>
+              <w:t xml:space="preserve"> </w:t>
+            </w:r>
+            <w:proofErr w:type="spellStart"/>
+            <w:r>
+              <w:rPr>
+                <w:rFonts w:ascii="Times New Roman" w:hAnsi="Times New Roman" w:cs="Times New Roman"/>
+                <w:b/>
+                <w:sz w:val="26"/>
+                <w:szCs w:val="26"/>
+              </w:rPr>
+              <w:t>hiện</w:t>
+            </w:r>
+            <w:proofErr w:type="spellEnd"/>
           </w:p>
         </w:tc>
         <w:tc>
           <w:tcPr>
-            <w:tcW w:w="4675" w:type="dxa"/>
+            <w:tcW w:w="7290" w:type="dxa"/>
           </w:tcPr>
           <w:p>
             <w:pPr>
@@ -79,15 +141,26 @@
                 <w:sz w:val="26"/>
                 <w:szCs w:val="26"/>
               </w:rPr>
-              <w:t>Công việc</w:t>
-            </w:r>
+              <w:t xml:space="preserve">Công </w:t>
+            </w:r>
+            <w:proofErr w:type="spellStart"/>
+            <w:r>
+              <w:rPr>
+                <w:rFonts w:ascii="Times New Roman" w:hAnsi="Times New Roman" w:cs="Times New Roman"/>
+                <w:b/>
+                <w:sz w:val="26"/>
+                <w:szCs w:val="26"/>
+              </w:rPr>
+              <w:t>việc</w:t>
+            </w:r>
+            <w:proofErr w:type="spellEnd"/>
           </w:p>
         </w:tc>
       </w:tr>
       <w:tr>
         <w:tc>
           <w:tcPr>
-            <w:tcW w:w="4675" w:type="dxa"/>
+            <w:tcW w:w="3775" w:type="dxa"/>
           </w:tcPr>
           <w:p>
             <w:pPr>
@@ -97,19 +170,75 @@
                 <w:szCs w:val="26"/>
               </w:rPr>
             </w:pPr>
-            <w:r>
-              <w:rPr>
-                <w:rFonts w:ascii="Times New Roman" w:hAnsi="Times New Roman" w:cs="Times New Roman"/>
-                <w:sz w:val="26"/>
-                <w:szCs w:val="26"/>
-              </w:rPr>
-              <w:t>Hồ Khả Việt Huấn</w:t>
-            </w:r>
+            <w:proofErr w:type="spellStart"/>
+            <w:r>
+              <w:rPr>
+                <w:rFonts w:ascii="Times New Roman" w:hAnsi="Times New Roman" w:cs="Times New Roman"/>
+                <w:sz w:val="26"/>
+                <w:szCs w:val="26"/>
+              </w:rPr>
+              <w:t>Hồ</w:t>
+            </w:r>
+            <w:proofErr w:type="spellEnd"/>
+            <w:r>
+              <w:rPr>
+                <w:rFonts w:ascii="Times New Roman" w:hAnsi="Times New Roman" w:cs="Times New Roman"/>
+                <w:sz w:val="26"/>
+                <w:szCs w:val="26"/>
+              </w:rPr>
+              <w:t xml:space="preserve"> </w:t>
+            </w:r>
+            <w:proofErr w:type="spellStart"/>
+            <w:r>
+              <w:rPr>
+                <w:rFonts w:ascii="Times New Roman" w:hAnsi="Times New Roman" w:cs="Times New Roman"/>
+                <w:sz w:val="26"/>
+                <w:szCs w:val="26"/>
+              </w:rPr>
+              <w:t>Khả</w:t>
+            </w:r>
+            <w:proofErr w:type="spellEnd"/>
+            <w:r>
+              <w:rPr>
+                <w:rFonts w:ascii="Times New Roman" w:hAnsi="Times New Roman" w:cs="Times New Roman"/>
+                <w:sz w:val="26"/>
+                <w:szCs w:val="26"/>
+              </w:rPr>
+              <w:t xml:space="preserve"> </w:t>
+            </w:r>
+            <w:proofErr w:type="spellStart"/>
+            <w:r>
+              <w:rPr>
+                <w:rFonts w:ascii="Times New Roman" w:hAnsi="Times New Roman" w:cs="Times New Roman"/>
+                <w:sz w:val="26"/>
+                <w:szCs w:val="26"/>
+              </w:rPr>
+              <w:t>Việt</w:t>
+            </w:r>
+            <w:proofErr w:type="spellEnd"/>
+            <w:r>
+              <w:rPr>
+                <w:rFonts w:ascii="Times New Roman" w:hAnsi="Times New Roman" w:cs="Times New Roman"/>
+                <w:sz w:val="26"/>
+                <w:szCs w:val="26"/>
+              </w:rPr>
+              <w:t xml:space="preserve"> </w:t>
+            </w:r>
+            <w:proofErr w:type="spellStart"/>
+            <w:r>
+              <w:rPr>
+                <w:rFonts w:ascii="Times New Roman" w:hAnsi="Times New Roman" w:cs="Times New Roman"/>
+                <w:sz w:val="26"/>
+                <w:szCs w:val="26"/>
+              </w:rPr>
+              <w:t>Huấn</w:t>
+            </w:r>
+            <w:proofErr w:type="spellEnd"/>
           </w:p>
         </w:tc>
         <w:tc>
           <w:tcPr>
-            <w:tcW w:w="4675" w:type="dxa"/>
+            <w:tcW w:w="7290" w:type="dxa"/>
           </w:tcPr>
           <w:p>
             <w:pPr>
@@ -124,13 +253,41 @@
                 <w:szCs w:val="26"/>
               </w:rPr>
             </w:pPr>
-            <w:r>
-              <w:rPr>
-                <w:rFonts w:ascii="Times New Roman" w:hAnsi="Times New Roman" w:cs="Times New Roman"/>
-                <w:sz w:val="26"/>
-                <w:szCs w:val="26"/>
-              </w:rPr>
-              <w:t>Làm Template dashboard ADMIN.</w:t>
+            <w:proofErr w:type="spellStart"/>
+            <w:r>
+              <w:rPr>
+                <w:rFonts w:ascii="Times New Roman" w:hAnsi="Times New Roman" w:cs="Times New Roman"/>
+                <w:sz w:val="26"/>
+                <w:szCs w:val="26"/>
+              </w:rPr>
+              <w:t>Xây</w:t>
+            </w:r>
+            <w:proofErr w:type="spellEnd"/>
+            <w:r>
+              <w:rPr>
+                <w:rFonts w:ascii="Times New Roman" w:hAnsi="Times New Roman" w:cs="Times New Roman"/>
+                <w:sz w:val="26"/>
+                <w:szCs w:val="26"/>
+              </w:rPr>
+              <w:t xml:space="preserve"> </w:t>
+            </w:r>
+            <w:proofErr w:type="spellStart"/>
+            <w:r>
+              <w:rPr>
+                <w:rFonts w:ascii="Times New Roman" w:hAnsi="Times New Roman" w:cs="Times New Roman"/>
+                <w:sz w:val="26"/>
+                <w:szCs w:val="26"/>
+              </w:rPr>
+              <w:t>dựng</w:t>
+            </w:r>
+            <w:proofErr w:type="spellEnd"/>
+            <w:r>
+              <w:rPr>
+                <w:rFonts w:ascii="Times New Roman" w:hAnsi="Times New Roman" w:cs="Times New Roman"/>
+                <w:sz w:val="26"/>
+                <w:szCs w:val="26"/>
+              </w:rPr>
+              <w:t xml:space="preserve"> Template dashboard ADMIN.</w:t>
             </w:r>
           </w:p>
           <w:p>
@@ -146,13 +303,103 @@
                 <w:szCs w:val="26"/>
               </w:rPr>
             </w:pPr>
-            <w:r>
-              <w:rPr>
-                <w:rFonts w:ascii="Times New Roman" w:hAnsi="Times New Roman" w:cs="Times New Roman"/>
-                <w:sz w:val="26"/>
-                <w:szCs w:val="26"/>
-              </w:rPr>
-              <w:t>Làm order entities, product entities, product_category entities, review entities, shipping_info entities, user entities.</w:t>
+            <w:proofErr w:type="spellStart"/>
+            <w:r>
+              <w:rPr>
+                <w:rFonts w:ascii="Times New Roman" w:hAnsi="Times New Roman" w:cs="Times New Roman"/>
+                <w:sz w:val="26"/>
+                <w:szCs w:val="26"/>
+              </w:rPr>
+              <w:t>Xây</w:t>
+            </w:r>
+            <w:proofErr w:type="spellEnd"/>
+            <w:r>
+              <w:rPr>
+                <w:rFonts w:ascii="Times New Roman" w:hAnsi="Times New Roman" w:cs="Times New Roman"/>
+                <w:sz w:val="26"/>
+                <w:szCs w:val="26"/>
+              </w:rPr>
+              <w:t xml:space="preserve"> </w:t>
+            </w:r>
+            <w:proofErr w:type="spellStart"/>
+            <w:r>
+              <w:rPr>
+                <w:rFonts w:ascii="Times New Roman" w:hAnsi="Times New Roman" w:cs="Times New Roman"/>
+                <w:sz w:val="26"/>
+                <w:szCs w:val="26"/>
+              </w:rPr>
+              <w:t>dựng</w:t>
+            </w:r>
+            <w:proofErr w:type="spellEnd"/>
+            <w:r>
+              <w:rPr>
+                <w:rFonts w:ascii="Times New Roman" w:hAnsi="Times New Roman" w:cs="Times New Roman"/>
+                <w:sz w:val="26"/>
+                <w:szCs w:val="26"/>
+              </w:rPr>
+              <w:t xml:space="preserve"> các </w:t>
+            </w:r>
+            <w:proofErr w:type="spellStart"/>
+            <w:r>
+              <w:rPr>
+                <w:rFonts w:ascii="Times New Roman" w:hAnsi="Times New Roman" w:cs="Times New Roman"/>
+                <w:sz w:val="26"/>
+                <w:szCs w:val="26"/>
+              </w:rPr>
+              <w:t>lớp</w:t>
+            </w:r>
+            <w:proofErr w:type="spellEnd"/>
+            <w:r>
+              <w:rPr>
+                <w:rFonts w:ascii="Times New Roman" w:hAnsi="Times New Roman" w:cs="Times New Roman"/>
+                <w:sz w:val="26"/>
+                <w:szCs w:val="26"/>
+              </w:rPr>
+              <w:t xml:space="preserve"> entities</w:t>
+            </w:r>
+            <w:r>
+              <w:rPr>
+                <w:rFonts w:ascii="Times New Roman" w:hAnsi="Times New Roman" w:cs="Times New Roman"/>
+                <w:sz w:val="26"/>
+                <w:szCs w:val="26"/>
+              </w:rPr>
+              <w:t xml:space="preserve"> order entities, product entities, </w:t>
+            </w:r>
+            <w:proofErr w:type="spellStart"/>
+            <w:r>
+              <w:rPr>
+                <w:rFonts w:ascii="Times New Roman" w:hAnsi="Times New Roman" w:cs="Times New Roman"/>
+                <w:sz w:val="26"/>
+                <w:szCs w:val="26"/>
+              </w:rPr>
+              <w:t>product_category</w:t>
+            </w:r>
+            <w:proofErr w:type="spellEnd"/>
+            <w:r>
+              <w:rPr>
+                <w:rFonts w:ascii="Times New Roman" w:hAnsi="Times New Roman" w:cs="Times New Roman"/>
+                <w:sz w:val="26"/>
+                <w:szCs w:val="26"/>
+              </w:rPr>
+              <w:t xml:space="preserve"> entities, review entities, </w:t>
+            </w:r>
+            <w:proofErr w:type="spellStart"/>
+            <w:r>
+              <w:rPr>
+                <w:rFonts w:ascii="Times New Roman" w:hAnsi="Times New Roman" w:cs="Times New Roman"/>
+                <w:sz w:val="26"/>
+                <w:szCs w:val="26"/>
+              </w:rPr>
+              <w:t>shipping_info</w:t>
+            </w:r>
+            <w:proofErr w:type="spellEnd"/>
+            <w:r>
+              <w:rPr>
+                <w:rFonts w:ascii="Times New Roman" w:hAnsi="Times New Roman" w:cs="Times New Roman"/>
+                <w:sz w:val="26"/>
+                <w:szCs w:val="26"/>
+              </w:rPr>
+              <w:t xml:space="preserve"> entities, user entities.</w:t>
             </w:r>
           </w:p>
           <w:p>
@@ -168,13 +415,205 @@
                 <w:szCs w:val="26"/>
               </w:rPr>
             </w:pPr>
-            <w:r>
-              <w:rPr>
-                <w:rFonts w:ascii="Times New Roman" w:hAnsi="Times New Roman" w:cs="Times New Roman"/>
-                <w:sz w:val="26"/>
-                <w:szCs w:val="26"/>
-              </w:rPr>
-              <w:t>Làm DashboardController.</w:t>
+            <w:proofErr w:type="spellStart"/>
+            <w:r>
+              <w:rPr>
+                <w:rFonts w:ascii="Times New Roman" w:hAnsi="Times New Roman" w:cs="Times New Roman"/>
+                <w:sz w:val="26"/>
+                <w:szCs w:val="26"/>
+              </w:rPr>
+              <w:t>Làm</w:t>
+            </w:r>
+            <w:proofErr w:type="spellEnd"/>
+            <w:r>
+              <w:rPr>
+                <w:rFonts w:ascii="Times New Roman" w:hAnsi="Times New Roman" w:cs="Times New Roman"/>
+                <w:sz w:val="26"/>
+                <w:szCs w:val="26"/>
+              </w:rPr>
+              <w:t xml:space="preserve"> </w:t>
+            </w:r>
+            <w:proofErr w:type="spellStart"/>
+            <w:r>
+              <w:rPr>
+                <w:rFonts w:ascii="Times New Roman" w:hAnsi="Times New Roman" w:cs="Times New Roman"/>
+                <w:sz w:val="26"/>
+                <w:szCs w:val="26"/>
+              </w:rPr>
+              <w:t>DashboardController</w:t>
+            </w:r>
+            <w:proofErr w:type="spellEnd"/>
+            <w:r>
+              <w:rPr>
+                <w:rFonts w:ascii="Times New Roman" w:hAnsi="Times New Roman" w:cs="Times New Roman"/>
+                <w:sz w:val="26"/>
+                <w:szCs w:val="26"/>
+              </w:rPr>
+              <w:t>.</w:t>
+            </w:r>
+          </w:p>
+          <w:p>
+            <w:pPr>
+              <w:pStyle w:val="ListParagraph"/>
+              <w:numPr>
+                <w:ilvl w:val="0"/>
+                <w:numId w:val="1"/>
+              </w:numPr>
+              <w:rPr>
+                <w:rFonts w:ascii="Times New Roman" w:hAnsi="Times New Roman" w:cs="Times New Roman"/>
+                <w:sz w:val="26"/>
+                <w:szCs w:val="26"/>
+              </w:rPr>
+            </w:pPr>
+            <w:proofErr w:type="spellStart"/>
+            <w:r>
+              <w:rPr>
+                <w:rFonts w:ascii="Times New Roman" w:hAnsi="Times New Roman" w:cs="Times New Roman"/>
+                <w:sz w:val="26"/>
+                <w:szCs w:val="26"/>
+              </w:rPr>
+              <w:t>Hoàn</w:t>
+            </w:r>
+            <w:proofErr w:type="spellEnd"/>
+            <w:r>
+              <w:rPr>
+                <w:rFonts w:ascii="Times New Roman" w:hAnsi="Times New Roman" w:cs="Times New Roman"/>
+                <w:sz w:val="26"/>
+                <w:szCs w:val="26"/>
+              </w:rPr>
+              <w:t xml:space="preserve"> </w:t>
+            </w:r>
+            <w:proofErr w:type="spellStart"/>
+            <w:r>
+              <w:rPr>
+                <w:rFonts w:ascii="Times New Roman" w:hAnsi="Times New Roman" w:cs="Times New Roman"/>
+                <w:sz w:val="26"/>
+                <w:szCs w:val="26"/>
+              </w:rPr>
+              <w:t>thiện</w:t>
+            </w:r>
+            <w:proofErr w:type="spellEnd"/>
+            <w:r>
+              <w:rPr>
+                <w:rFonts w:ascii="Times New Roman" w:hAnsi="Times New Roman" w:cs="Times New Roman"/>
+                <w:sz w:val="26"/>
+                <w:szCs w:val="26"/>
+              </w:rPr>
+              <w:t xml:space="preserve"> các </w:t>
+            </w:r>
+            <w:proofErr w:type="spellStart"/>
+            <w:r>
+              <w:rPr>
+                <w:rFonts w:ascii="Times New Roman" w:hAnsi="Times New Roman" w:cs="Times New Roman"/>
+                <w:sz w:val="26"/>
+                <w:szCs w:val="26"/>
+              </w:rPr>
+              <w:t>chức</w:t>
+            </w:r>
+            <w:proofErr w:type="spellEnd"/>
+            <w:r>
+              <w:rPr>
+                <w:rFonts w:ascii="Times New Roman" w:hAnsi="Times New Roman" w:cs="Times New Roman"/>
+                <w:sz w:val="26"/>
+                <w:szCs w:val="26"/>
+              </w:rPr>
+              <w:t xml:space="preserve"> </w:t>
+            </w:r>
+            <w:proofErr w:type="spellStart"/>
+            <w:r>
+              <w:rPr>
+                <w:rFonts w:ascii="Times New Roman" w:hAnsi="Times New Roman" w:cs="Times New Roman"/>
+                <w:sz w:val="26"/>
+                <w:szCs w:val="26"/>
+              </w:rPr>
+              <w:t>năng</w:t>
+            </w:r>
+            <w:proofErr w:type="spellEnd"/>
+            <w:r>
+              <w:rPr>
+                <w:rFonts w:ascii="Times New Roman" w:hAnsi="Times New Roman" w:cs="Times New Roman"/>
+                <w:sz w:val="26"/>
+                <w:szCs w:val="26"/>
+              </w:rPr>
+              <w:t xml:space="preserve"> </w:t>
+            </w:r>
+            <w:proofErr w:type="spellStart"/>
+            <w:r>
+              <w:rPr>
+                <w:rFonts w:ascii="Times New Roman" w:hAnsi="Times New Roman" w:cs="Times New Roman"/>
+                <w:sz w:val="26"/>
+                <w:szCs w:val="26"/>
+              </w:rPr>
+              <w:t>quản</w:t>
+            </w:r>
+            <w:proofErr w:type="spellEnd"/>
+            <w:r>
+              <w:rPr>
+                <w:rFonts w:ascii="Times New Roman" w:hAnsi="Times New Roman" w:cs="Times New Roman"/>
+                <w:sz w:val="26"/>
+                <w:szCs w:val="26"/>
+              </w:rPr>
+              <w:t xml:space="preserve"> </w:t>
+            </w:r>
+            <w:proofErr w:type="spellStart"/>
+            <w:r>
+              <w:rPr>
+                <w:rFonts w:ascii="Times New Roman" w:hAnsi="Times New Roman" w:cs="Times New Roman"/>
+                <w:sz w:val="26"/>
+                <w:szCs w:val="26"/>
+              </w:rPr>
+              <w:t>lý</w:t>
+            </w:r>
+            <w:proofErr w:type="spellEnd"/>
+          </w:p>
+          <w:p>
+            <w:pPr>
+              <w:pStyle w:val="ListParagraph"/>
+              <w:numPr>
+                <w:ilvl w:val="0"/>
+                <w:numId w:val="1"/>
+              </w:numPr>
+              <w:rPr>
+                <w:rFonts w:ascii="Times New Roman" w:hAnsi="Times New Roman" w:cs="Times New Roman"/>
+                <w:sz w:val="26"/>
+                <w:szCs w:val="26"/>
+              </w:rPr>
+            </w:pPr>
+            <w:proofErr w:type="spellStart"/>
+            <w:r>
+              <w:rPr>
+                <w:rFonts w:ascii="Times New Roman" w:hAnsi="Times New Roman" w:cs="Times New Roman"/>
+                <w:sz w:val="26"/>
+                <w:szCs w:val="26"/>
+              </w:rPr>
+              <w:t>Hỗ</w:t>
+            </w:r>
+            <w:proofErr w:type="spellEnd"/>
+            <w:r>
+              <w:rPr>
+                <w:rFonts w:ascii="Times New Roman" w:hAnsi="Times New Roman" w:cs="Times New Roman"/>
+                <w:sz w:val="26"/>
+                <w:szCs w:val="26"/>
+              </w:rPr>
+              <w:t xml:space="preserve"> </w:t>
+            </w:r>
+            <w:proofErr w:type="spellStart"/>
+            <w:r>
+              <w:rPr>
+                <w:rFonts w:ascii="Times New Roman" w:hAnsi="Times New Roman" w:cs="Times New Roman"/>
+                <w:sz w:val="26"/>
+                <w:szCs w:val="26"/>
+              </w:rPr>
+              <w:t>trợ</w:t>
+            </w:r>
+            <w:proofErr w:type="spellEnd"/>
+            <w:r>
+              <w:rPr>
+                <w:rFonts w:ascii="Times New Roman" w:hAnsi="Times New Roman" w:cs="Times New Roman"/>
+                <w:sz w:val="26"/>
+                <w:szCs w:val="26"/>
+              </w:rPr>
+              <w:t xml:space="preserve"> fix bug GUI</w:t>
             </w:r>
           </w:p>
         </w:tc>
@@ -182,7 +621,7 @@
       <w:tr>
         <w:tc>
           <w:tcPr>
-            <w:tcW w:w="4675" w:type="dxa"/>
+            <w:tcW w:w="3775" w:type="dxa"/>
           </w:tcPr>
           <w:p>
             <w:pPr>
@@ -192,19 +631,57 @@
                 <w:szCs w:val="26"/>
               </w:rPr>
             </w:pPr>
-            <w:r>
-              <w:rPr>
-                <w:rFonts w:ascii="Times New Roman" w:hAnsi="Times New Roman" w:cs="Times New Roman"/>
-                <w:sz w:val="26"/>
-                <w:szCs w:val="26"/>
-              </w:rPr>
-              <w:t>Nguyễn Thiên Ân</w:t>
-            </w:r>
+            <w:proofErr w:type="spellStart"/>
+            <w:r>
+              <w:rPr>
+                <w:rFonts w:ascii="Times New Roman" w:hAnsi="Times New Roman" w:cs="Times New Roman"/>
+                <w:sz w:val="26"/>
+                <w:szCs w:val="26"/>
+              </w:rPr>
+              <w:t>Nguyễn</w:t>
+            </w:r>
+            <w:proofErr w:type="spellEnd"/>
+            <w:r>
+              <w:rPr>
+                <w:rFonts w:ascii="Times New Roman" w:hAnsi="Times New Roman" w:cs="Times New Roman"/>
+                <w:sz w:val="26"/>
+                <w:szCs w:val="26"/>
+              </w:rPr>
+              <w:t xml:space="preserve"> </w:t>
+            </w:r>
+            <w:proofErr w:type="spellStart"/>
+            <w:r>
+              <w:rPr>
+                <w:rFonts w:ascii="Times New Roman" w:hAnsi="Times New Roman" w:cs="Times New Roman"/>
+                <w:sz w:val="26"/>
+                <w:szCs w:val="26"/>
+              </w:rPr>
+              <w:t>Thiên</w:t>
+            </w:r>
+            <w:proofErr w:type="spellEnd"/>
+            <w:r>
+              <w:rPr>
+                <w:rFonts w:ascii="Times New Roman" w:hAnsi="Times New Roman" w:cs="Times New Roman"/>
+                <w:sz w:val="26"/>
+                <w:szCs w:val="26"/>
+              </w:rPr>
+              <w:t xml:space="preserve"> </w:t>
+            </w:r>
+            <w:proofErr w:type="spellStart"/>
+            <w:r>
+              <w:rPr>
+                <w:rFonts w:ascii="Times New Roman" w:hAnsi="Times New Roman" w:cs="Times New Roman"/>
+                <w:sz w:val="26"/>
+                <w:szCs w:val="26"/>
+              </w:rPr>
+              <w:t>Ân</w:t>
+            </w:r>
+            <w:proofErr w:type="spellEnd"/>
           </w:p>
         </w:tc>
         <w:tc>
           <w:tcPr>
-            <w:tcW w:w="4675" w:type="dxa"/>
+            <w:tcW w:w="7290" w:type="dxa"/>
           </w:tcPr>
           <w:p>
             <w:pPr>
@@ -219,13 +696,77 @@
                 <w:szCs w:val="26"/>
               </w:rPr>
             </w:pPr>
-            <w:r>
-              <w:rPr>
-                <w:rFonts w:ascii="Times New Roman" w:hAnsi="Times New Roman" w:cs="Times New Roman"/>
-                <w:sz w:val="26"/>
-                <w:szCs w:val="26"/>
-              </w:rPr>
-              <w:t>Làm order_model, product_model, user_model.</w:t>
+            <w:proofErr w:type="spellStart"/>
+            <w:r>
+              <w:rPr>
+                <w:rFonts w:ascii="Times New Roman" w:hAnsi="Times New Roman" w:cs="Times New Roman"/>
+                <w:sz w:val="26"/>
+                <w:szCs w:val="26"/>
+              </w:rPr>
+              <w:t>Làm</w:t>
+            </w:r>
+            <w:proofErr w:type="spellEnd"/>
+            <w:r>
+              <w:rPr>
+                <w:rFonts w:ascii="Times New Roman" w:hAnsi="Times New Roman" w:cs="Times New Roman"/>
+                <w:sz w:val="26"/>
+                <w:szCs w:val="26"/>
+              </w:rPr>
+              <w:t xml:space="preserve"> </w:t>
+            </w:r>
+            <w:proofErr w:type="spellStart"/>
+            <w:r>
+              <w:rPr>
+                <w:rFonts w:ascii="Times New Roman" w:hAnsi="Times New Roman" w:cs="Times New Roman"/>
+                <w:sz w:val="26"/>
+                <w:szCs w:val="26"/>
+              </w:rPr>
+              <w:t>order_model</w:t>
+            </w:r>
+            <w:proofErr w:type="spellEnd"/>
+            <w:r>
+              <w:rPr>
+                <w:rFonts w:ascii="Times New Roman" w:hAnsi="Times New Roman" w:cs="Times New Roman"/>
+                <w:sz w:val="26"/>
+                <w:szCs w:val="26"/>
+              </w:rPr>
+              <w:t xml:space="preserve">, </w:t>
+            </w:r>
+            <w:proofErr w:type="spellStart"/>
+            <w:r>
+              <w:rPr>
+                <w:rFonts w:ascii="Times New Roman" w:hAnsi="Times New Roman" w:cs="Times New Roman"/>
+                <w:sz w:val="26"/>
+                <w:szCs w:val="26"/>
+              </w:rPr>
+              <w:t>product_model</w:t>
+            </w:r>
+            <w:proofErr w:type="spellEnd"/>
+            <w:r>
+              <w:rPr>
+                <w:rFonts w:ascii="Times New Roman" w:hAnsi="Times New Roman" w:cs="Times New Roman"/>
+                <w:sz w:val="26"/>
+                <w:szCs w:val="26"/>
+              </w:rPr>
+              <w:t xml:space="preserve">, </w:t>
+            </w:r>
+            <w:proofErr w:type="spellStart"/>
+            <w:r>
+              <w:rPr>
+                <w:rFonts w:ascii="Times New Roman" w:hAnsi="Times New Roman" w:cs="Times New Roman"/>
+                <w:sz w:val="26"/>
+                <w:szCs w:val="26"/>
+              </w:rPr>
+              <w:t>user_model</w:t>
+            </w:r>
+            <w:proofErr w:type="spellEnd"/>
+            <w:r>
+              <w:rPr>
+                <w:rFonts w:ascii="Times New Roman" w:hAnsi="Times New Roman" w:cs="Times New Roman"/>
+                <w:sz w:val="26"/>
+                <w:szCs w:val="26"/>
+              </w:rPr>
+              <w:t>.</w:t>
             </w:r>
           </w:p>
           <w:p>
@@ -241,13 +782,41 @@
                 <w:szCs w:val="26"/>
               </w:rPr>
             </w:pPr>
-            <w:r>
-              <w:rPr>
-                <w:rFonts w:ascii="Times New Roman" w:hAnsi="Times New Roman" w:cs="Times New Roman"/>
-                <w:sz w:val="26"/>
-                <w:szCs w:val="26"/>
-              </w:rPr>
-              <w:t>Làm homeController.</w:t>
+            <w:proofErr w:type="spellStart"/>
+            <w:r>
+              <w:rPr>
+                <w:rFonts w:ascii="Times New Roman" w:hAnsi="Times New Roman" w:cs="Times New Roman"/>
+                <w:sz w:val="26"/>
+                <w:szCs w:val="26"/>
+              </w:rPr>
+              <w:t>Làm</w:t>
+            </w:r>
+            <w:proofErr w:type="spellEnd"/>
+            <w:r>
+              <w:rPr>
+                <w:rFonts w:ascii="Times New Roman" w:hAnsi="Times New Roman" w:cs="Times New Roman"/>
+                <w:sz w:val="26"/>
+                <w:szCs w:val="26"/>
+              </w:rPr>
+              <w:t xml:space="preserve"> </w:t>
+            </w:r>
+            <w:proofErr w:type="spellStart"/>
+            <w:r>
+              <w:rPr>
+                <w:rFonts w:ascii="Times New Roman" w:hAnsi="Times New Roman" w:cs="Times New Roman"/>
+                <w:sz w:val="26"/>
+                <w:szCs w:val="26"/>
+              </w:rPr>
+              <w:t>homeController</w:t>
+            </w:r>
+            <w:proofErr w:type="spellEnd"/>
+            <w:r>
+              <w:rPr>
+                <w:rFonts w:ascii="Times New Roman" w:hAnsi="Times New Roman" w:cs="Times New Roman"/>
+                <w:sz w:val="26"/>
+                <w:szCs w:val="26"/>
+              </w:rPr>
+              <w:t>.</w:t>
             </w:r>
           </w:p>
           <w:p>
@@ -263,13 +832,289 @@
                 <w:szCs w:val="26"/>
               </w:rPr>
             </w:pPr>
-            <w:r>
-              <w:rPr>
-                <w:rFonts w:ascii="Times New Roman" w:hAnsi="Times New Roman" w:cs="Times New Roman"/>
-                <w:sz w:val="26"/>
-                <w:szCs w:val="26"/>
-              </w:rPr>
-              <w:t>Chỉnh sửa layout Home và homepage.</w:t>
+            <w:proofErr w:type="spellStart"/>
+            <w:r>
+              <w:rPr>
+                <w:rFonts w:ascii="Times New Roman" w:hAnsi="Times New Roman" w:cs="Times New Roman"/>
+                <w:sz w:val="26"/>
+                <w:szCs w:val="26"/>
+              </w:rPr>
+              <w:t>H</w:t>
+            </w:r>
+            <w:r>
+              <w:rPr>
+                <w:rFonts w:ascii="Times New Roman" w:hAnsi="Times New Roman" w:cs="Times New Roman"/>
+                <w:sz w:val="26"/>
+                <w:szCs w:val="26"/>
+              </w:rPr>
+              <w:t>oàn</w:t>
+            </w:r>
+            <w:proofErr w:type="spellEnd"/>
+            <w:r>
+              <w:rPr>
+                <w:rFonts w:ascii="Times New Roman" w:hAnsi="Times New Roman" w:cs="Times New Roman"/>
+                <w:sz w:val="26"/>
+                <w:szCs w:val="26"/>
+              </w:rPr>
+              <w:t xml:space="preserve"> </w:t>
+            </w:r>
+            <w:proofErr w:type="spellStart"/>
+            <w:r>
+              <w:rPr>
+                <w:rFonts w:ascii="Times New Roman" w:hAnsi="Times New Roman" w:cs="Times New Roman"/>
+                <w:sz w:val="26"/>
+                <w:szCs w:val="26"/>
+              </w:rPr>
+              <w:t>t</w:t>
+            </w:r>
+            <w:r>
+              <w:rPr>
+                <w:rFonts w:ascii="Times New Roman" w:hAnsi="Times New Roman" w:cs="Times New Roman"/>
+                <w:sz w:val="26"/>
+                <w:szCs w:val="26"/>
+              </w:rPr>
+              <w:t>hiện</w:t>
+            </w:r>
+            <w:proofErr w:type="spellEnd"/>
+            <w:r>
+              <w:rPr>
+                <w:rFonts w:ascii="Times New Roman" w:hAnsi="Times New Roman" w:cs="Times New Roman"/>
+                <w:sz w:val="26"/>
+                <w:szCs w:val="26"/>
+              </w:rPr>
+              <w:t xml:space="preserve"> </w:t>
+            </w:r>
+            <w:proofErr w:type="spellStart"/>
+            <w:r>
+              <w:rPr>
+                <w:rFonts w:ascii="Times New Roman" w:hAnsi="Times New Roman" w:cs="Times New Roman"/>
+                <w:sz w:val="26"/>
+                <w:szCs w:val="26"/>
+              </w:rPr>
+              <w:t>trang</w:t>
+            </w:r>
+            <w:proofErr w:type="spellEnd"/>
+            <w:r>
+              <w:rPr>
+                <w:rFonts w:ascii="Times New Roman" w:hAnsi="Times New Roman" w:cs="Times New Roman"/>
+                <w:sz w:val="26"/>
+                <w:szCs w:val="26"/>
+              </w:rPr>
+              <w:t xml:space="preserve"> </w:t>
+            </w:r>
+            <w:proofErr w:type="spellStart"/>
+            <w:r>
+              <w:rPr>
+                <w:rFonts w:ascii="Times New Roman" w:hAnsi="Times New Roman" w:cs="Times New Roman"/>
+                <w:sz w:val="26"/>
+                <w:szCs w:val="26"/>
+              </w:rPr>
+              <w:t>chủ</w:t>
+            </w:r>
+            <w:proofErr w:type="spellEnd"/>
+          </w:p>
+          <w:p>
+            <w:pPr>
+              <w:pStyle w:val="ListParagraph"/>
+              <w:numPr>
+                <w:ilvl w:val="0"/>
+                <w:numId w:val="2"/>
+              </w:numPr>
+              <w:rPr>
+                <w:rFonts w:ascii="Times New Roman" w:hAnsi="Times New Roman" w:cs="Times New Roman"/>
+                <w:sz w:val="26"/>
+                <w:szCs w:val="26"/>
+              </w:rPr>
+            </w:pPr>
+            <w:r>
+              <w:rPr>
+                <w:rFonts w:ascii="Times New Roman" w:hAnsi="Times New Roman" w:cs="Times New Roman"/>
+                <w:sz w:val="26"/>
+                <w:szCs w:val="26"/>
+              </w:rPr>
+              <w:t xml:space="preserve">Fix bug </w:t>
+            </w:r>
+            <w:proofErr w:type="spellStart"/>
+            <w:r>
+              <w:rPr>
+                <w:rFonts w:ascii="Times New Roman" w:hAnsi="Times New Roman" w:cs="Times New Roman"/>
+                <w:sz w:val="26"/>
+                <w:szCs w:val="26"/>
+              </w:rPr>
+              <w:t>truy</w:t>
+            </w:r>
+            <w:proofErr w:type="spellEnd"/>
+            <w:r>
+              <w:rPr>
+                <w:rFonts w:ascii="Times New Roman" w:hAnsi="Times New Roman" w:cs="Times New Roman"/>
+                <w:sz w:val="26"/>
+                <w:szCs w:val="26"/>
+              </w:rPr>
+              <w:t xml:space="preserve"> </w:t>
+            </w:r>
+            <w:proofErr w:type="spellStart"/>
+            <w:r>
+              <w:rPr>
+                <w:rFonts w:ascii="Times New Roman" w:hAnsi="Times New Roman" w:cs="Times New Roman"/>
+                <w:sz w:val="26"/>
+                <w:szCs w:val="26"/>
+              </w:rPr>
+              <w:t>vấn</w:t>
+            </w:r>
+            <w:proofErr w:type="spellEnd"/>
+            <w:r>
+              <w:rPr>
+                <w:rFonts w:ascii="Times New Roman" w:hAnsi="Times New Roman" w:cs="Times New Roman"/>
+                <w:sz w:val="26"/>
+                <w:szCs w:val="26"/>
+              </w:rPr>
+              <w:t xml:space="preserve"> SQL. syntax PHP</w:t>
+            </w:r>
+          </w:p>
+          <w:p>
+            <w:pPr>
+              <w:pStyle w:val="ListParagraph"/>
+              <w:numPr>
+                <w:ilvl w:val="0"/>
+                <w:numId w:val="2"/>
+              </w:numPr>
+              <w:rPr>
+                <w:rFonts w:ascii="Times New Roman" w:hAnsi="Times New Roman" w:cs="Times New Roman"/>
+                <w:sz w:val="26"/>
+                <w:szCs w:val="26"/>
+              </w:rPr>
+            </w:pPr>
+            <w:proofErr w:type="spellStart"/>
+            <w:r>
+              <w:rPr>
+                <w:rFonts w:ascii="Times New Roman" w:hAnsi="Times New Roman" w:cs="Times New Roman"/>
+                <w:sz w:val="26"/>
+                <w:szCs w:val="26"/>
+              </w:rPr>
+              <w:t>Hỗ</w:t>
+            </w:r>
+            <w:proofErr w:type="spellEnd"/>
+            <w:r>
+              <w:rPr>
+                <w:rFonts w:ascii="Times New Roman" w:hAnsi="Times New Roman" w:cs="Times New Roman"/>
+                <w:sz w:val="26"/>
+                <w:szCs w:val="26"/>
+              </w:rPr>
+              <w:t xml:space="preserve"> </w:t>
+            </w:r>
+            <w:proofErr w:type="spellStart"/>
+            <w:r>
+              <w:rPr>
+                <w:rFonts w:ascii="Times New Roman" w:hAnsi="Times New Roman" w:cs="Times New Roman"/>
+                <w:sz w:val="26"/>
+                <w:szCs w:val="26"/>
+              </w:rPr>
+              <w:t>trợ</w:t>
+            </w:r>
+            <w:proofErr w:type="spellEnd"/>
+            <w:r>
+              <w:rPr>
+                <w:rFonts w:ascii="Times New Roman" w:hAnsi="Times New Roman" w:cs="Times New Roman"/>
+                <w:sz w:val="26"/>
+                <w:szCs w:val="26"/>
+              </w:rPr>
+              <w:t xml:space="preserve"> f</w:t>
+            </w:r>
+            <w:bookmarkStart w:id="0" w:name="_GoBack"/>
+            <w:bookmarkEnd w:id="0"/>
+            <w:r>
+              <w:rPr>
+                <w:rFonts w:ascii="Times New Roman" w:hAnsi="Times New Roman" w:cs="Times New Roman"/>
+                <w:sz w:val="26"/>
+                <w:szCs w:val="26"/>
+              </w:rPr>
+              <w:t>ix bug GUI</w:t>
+            </w:r>
+          </w:p>
+          <w:p>
+            <w:pPr>
+              <w:pStyle w:val="ListParagraph"/>
+              <w:numPr>
+                <w:ilvl w:val="0"/>
+                <w:numId w:val="2"/>
+              </w:numPr>
+              <w:rPr>
+                <w:rFonts w:ascii="Times New Roman" w:hAnsi="Times New Roman" w:cs="Times New Roman"/>
+                <w:sz w:val="26"/>
+                <w:szCs w:val="26"/>
+              </w:rPr>
+            </w:pPr>
+            <w:proofErr w:type="spellStart"/>
+            <w:r>
+              <w:rPr>
+                <w:rFonts w:ascii="Times New Roman" w:hAnsi="Times New Roman" w:cs="Times New Roman"/>
+                <w:sz w:val="26"/>
+                <w:szCs w:val="26"/>
+              </w:rPr>
+              <w:t>Hỗ</w:t>
+            </w:r>
+            <w:proofErr w:type="spellEnd"/>
+            <w:r>
+              <w:rPr>
+                <w:rFonts w:ascii="Times New Roman" w:hAnsi="Times New Roman" w:cs="Times New Roman"/>
+                <w:sz w:val="26"/>
+                <w:szCs w:val="26"/>
+              </w:rPr>
+              <w:t xml:space="preserve"> </w:t>
+            </w:r>
+            <w:proofErr w:type="spellStart"/>
+            <w:r>
+              <w:rPr>
+                <w:rFonts w:ascii="Times New Roman" w:hAnsi="Times New Roman" w:cs="Times New Roman"/>
+                <w:sz w:val="26"/>
+                <w:szCs w:val="26"/>
+              </w:rPr>
+              <w:t>trợ</w:t>
+            </w:r>
+            <w:proofErr w:type="spellEnd"/>
+            <w:r>
+              <w:rPr>
+                <w:rFonts w:ascii="Times New Roman" w:hAnsi="Times New Roman" w:cs="Times New Roman"/>
+                <w:sz w:val="26"/>
+                <w:szCs w:val="26"/>
+              </w:rPr>
+              <w:t xml:space="preserve"> </w:t>
+            </w:r>
+            <w:proofErr w:type="spellStart"/>
+            <w:r>
+              <w:rPr>
+                <w:rFonts w:ascii="Times New Roman" w:hAnsi="Times New Roman" w:cs="Times New Roman"/>
+                <w:sz w:val="26"/>
+                <w:szCs w:val="26"/>
+              </w:rPr>
+              <w:t>làm</w:t>
+            </w:r>
+            <w:proofErr w:type="spellEnd"/>
+            <w:r>
+              <w:rPr>
+                <w:rFonts w:ascii="Times New Roman" w:hAnsi="Times New Roman" w:cs="Times New Roman"/>
+                <w:sz w:val="26"/>
+                <w:szCs w:val="26"/>
+              </w:rPr>
+              <w:t xml:space="preserve"> </w:t>
+            </w:r>
+            <w:proofErr w:type="spellStart"/>
+            <w:r>
+              <w:rPr>
+                <w:rFonts w:ascii="Times New Roman" w:hAnsi="Times New Roman" w:cs="Times New Roman"/>
+                <w:sz w:val="26"/>
+                <w:szCs w:val="26"/>
+              </w:rPr>
+              <w:t>trang</w:t>
+            </w:r>
+            <w:proofErr w:type="spellEnd"/>
+            <w:r>
+              <w:rPr>
+                <w:rFonts w:ascii="Times New Roman" w:hAnsi="Times New Roman" w:cs="Times New Roman"/>
+                <w:sz w:val="26"/>
+                <w:szCs w:val="26"/>
+              </w:rPr>
+              <w:t xml:space="preserve"> Admin</w:t>
             </w:r>
           </w:p>
         </w:tc>
@@ -277,7 +1122,7 @@
       <w:tr>
         <w:tc>
           <w:tcPr>
-            <w:tcW w:w="4675" w:type="dxa"/>
+            <w:tcW w:w="3775" w:type="dxa"/>
           </w:tcPr>
           <w:p>
             <w:pPr>
@@ -287,19 +1132,39 @@
                 <w:szCs w:val="26"/>
               </w:rPr>
             </w:pPr>
-            <w:r>
-              <w:rPr>
-                <w:rFonts w:ascii="Times New Roman" w:hAnsi="Times New Roman" w:cs="Times New Roman"/>
-                <w:sz w:val="26"/>
-                <w:szCs w:val="26"/>
-              </w:rPr>
-              <w:t>Vương Lê Minh Nguyên</w:t>
-            </w:r>
+            <w:proofErr w:type="spellStart"/>
+            <w:r>
+              <w:rPr>
+                <w:rFonts w:ascii="Times New Roman" w:hAnsi="Times New Roman" w:cs="Times New Roman"/>
+                <w:sz w:val="26"/>
+                <w:szCs w:val="26"/>
+              </w:rPr>
+              <w:t>Vương</w:t>
+            </w:r>
+            <w:proofErr w:type="spellEnd"/>
+            <w:r>
+              <w:rPr>
+                <w:rFonts w:ascii="Times New Roman" w:hAnsi="Times New Roman" w:cs="Times New Roman"/>
+                <w:sz w:val="26"/>
+                <w:szCs w:val="26"/>
+              </w:rPr>
+              <w:t xml:space="preserve"> Lê Minh </w:t>
+            </w:r>
+            <w:proofErr w:type="spellStart"/>
+            <w:r>
+              <w:rPr>
+                <w:rFonts w:ascii="Times New Roman" w:hAnsi="Times New Roman" w:cs="Times New Roman"/>
+                <w:sz w:val="26"/>
+                <w:szCs w:val="26"/>
+              </w:rPr>
+              <w:t>Nguyên</w:t>
+            </w:r>
+            <w:proofErr w:type="spellEnd"/>
           </w:p>
         </w:tc>
         <w:tc>
           <w:tcPr>
-            <w:tcW w:w="4675" w:type="dxa"/>
+            <w:tcW w:w="7290" w:type="dxa"/>
           </w:tcPr>
           <w:p>
             <w:pPr>
@@ -314,13 +1179,167 @@
                 <w:szCs w:val="26"/>
               </w:rPr>
             </w:pPr>
-            <w:r>
-              <w:rPr>
-                <w:rFonts w:ascii="Times New Roman" w:hAnsi="Times New Roman" w:cs="Times New Roman"/>
-                <w:sz w:val="26"/>
-                <w:szCs w:val="26"/>
-              </w:rPr>
-              <w:t>Thiết kế, xây dựng và thêm dữ liệu cho DataBase.</w:t>
+            <w:proofErr w:type="spellStart"/>
+            <w:r>
+              <w:rPr>
+                <w:rFonts w:ascii="Times New Roman" w:hAnsi="Times New Roman" w:cs="Times New Roman"/>
+                <w:sz w:val="26"/>
+                <w:szCs w:val="26"/>
+              </w:rPr>
+              <w:t>Thiết</w:t>
+            </w:r>
+            <w:proofErr w:type="spellEnd"/>
+            <w:r>
+              <w:rPr>
+                <w:rFonts w:ascii="Times New Roman" w:hAnsi="Times New Roman" w:cs="Times New Roman"/>
+                <w:sz w:val="26"/>
+                <w:szCs w:val="26"/>
+              </w:rPr>
+              <w:t xml:space="preserve"> </w:t>
+            </w:r>
+            <w:proofErr w:type="spellStart"/>
+            <w:r>
+              <w:rPr>
+                <w:rFonts w:ascii="Times New Roman" w:hAnsi="Times New Roman" w:cs="Times New Roman"/>
+                <w:sz w:val="26"/>
+                <w:szCs w:val="26"/>
+              </w:rPr>
+              <w:t>kế</w:t>
+            </w:r>
+            <w:proofErr w:type="spellEnd"/>
+            <w:r>
+              <w:rPr>
+                <w:rFonts w:ascii="Times New Roman" w:hAnsi="Times New Roman" w:cs="Times New Roman"/>
+                <w:sz w:val="26"/>
+                <w:szCs w:val="26"/>
+              </w:rPr>
+              <w:t xml:space="preserve">, </w:t>
+            </w:r>
+            <w:proofErr w:type="spellStart"/>
+            <w:r>
+              <w:rPr>
+                <w:rFonts w:ascii="Times New Roman" w:hAnsi="Times New Roman" w:cs="Times New Roman"/>
+                <w:sz w:val="26"/>
+                <w:szCs w:val="26"/>
+              </w:rPr>
+              <w:t>xây</w:t>
+            </w:r>
+            <w:proofErr w:type="spellEnd"/>
+            <w:r>
+              <w:rPr>
+                <w:rFonts w:ascii="Times New Roman" w:hAnsi="Times New Roman" w:cs="Times New Roman"/>
+                <w:sz w:val="26"/>
+                <w:szCs w:val="26"/>
+              </w:rPr>
+              <w:t xml:space="preserve"> </w:t>
+            </w:r>
+            <w:proofErr w:type="spellStart"/>
+            <w:r>
+              <w:rPr>
+                <w:rFonts w:ascii="Times New Roman" w:hAnsi="Times New Roman" w:cs="Times New Roman"/>
+                <w:sz w:val="26"/>
+                <w:szCs w:val="26"/>
+              </w:rPr>
+              <w:t>dựng</w:t>
+            </w:r>
+            <w:proofErr w:type="spellEnd"/>
+            <w:r>
+              <w:rPr>
+                <w:rFonts w:ascii="Times New Roman" w:hAnsi="Times New Roman" w:cs="Times New Roman"/>
+                <w:sz w:val="26"/>
+                <w:szCs w:val="26"/>
+              </w:rPr>
+              <w:t xml:space="preserve"> và </w:t>
+            </w:r>
+            <w:proofErr w:type="spellStart"/>
+            <w:r>
+              <w:rPr>
+                <w:rFonts w:ascii="Times New Roman" w:hAnsi="Times New Roman" w:cs="Times New Roman"/>
+                <w:sz w:val="26"/>
+                <w:szCs w:val="26"/>
+              </w:rPr>
+              <w:t>thêm</w:t>
+            </w:r>
+            <w:proofErr w:type="spellEnd"/>
+            <w:r>
+              <w:rPr>
+                <w:rFonts w:ascii="Times New Roman" w:hAnsi="Times New Roman" w:cs="Times New Roman"/>
+                <w:sz w:val="26"/>
+                <w:szCs w:val="26"/>
+              </w:rPr>
+              <w:t xml:space="preserve"> </w:t>
+            </w:r>
+            <w:proofErr w:type="spellStart"/>
+            <w:r>
+              <w:rPr>
+                <w:rFonts w:ascii="Times New Roman" w:hAnsi="Times New Roman" w:cs="Times New Roman"/>
+                <w:sz w:val="26"/>
+                <w:szCs w:val="26"/>
+              </w:rPr>
+              <w:t>dữ</w:t>
+            </w:r>
+            <w:proofErr w:type="spellEnd"/>
+            <w:r>
+              <w:rPr>
+                <w:rFonts w:ascii="Times New Roman" w:hAnsi="Times New Roman" w:cs="Times New Roman"/>
+                <w:sz w:val="26"/>
+                <w:szCs w:val="26"/>
+              </w:rPr>
+              <w:t xml:space="preserve"> </w:t>
+            </w:r>
+            <w:proofErr w:type="spellStart"/>
+            <w:r>
+              <w:rPr>
+                <w:rFonts w:ascii="Times New Roman" w:hAnsi="Times New Roman" w:cs="Times New Roman"/>
+                <w:sz w:val="26"/>
+                <w:szCs w:val="26"/>
+              </w:rPr>
+              <w:t>liệu</w:t>
+            </w:r>
+            <w:proofErr w:type="spellEnd"/>
+            <w:r>
+              <w:rPr>
+                <w:rFonts w:ascii="Times New Roman" w:hAnsi="Times New Roman" w:cs="Times New Roman"/>
+                <w:sz w:val="26"/>
+                <w:szCs w:val="26"/>
+              </w:rPr>
+              <w:t xml:space="preserve"> </w:t>
+            </w:r>
+            <w:proofErr w:type="spellStart"/>
+            <w:r>
+              <w:rPr>
+                <w:rFonts w:ascii="Times New Roman" w:hAnsi="Times New Roman" w:cs="Times New Roman"/>
+                <w:sz w:val="26"/>
+                <w:szCs w:val="26"/>
+              </w:rPr>
+              <w:t>cho</w:t>
+            </w:r>
+            <w:proofErr w:type="spellEnd"/>
+            <w:r>
+              <w:rPr>
+                <w:rFonts w:ascii="Times New Roman" w:hAnsi="Times New Roman" w:cs="Times New Roman"/>
+                <w:sz w:val="26"/>
+                <w:szCs w:val="26"/>
+              </w:rPr>
+              <w:t xml:space="preserve"> </w:t>
+            </w:r>
+            <w:proofErr w:type="spellStart"/>
+            <w:r>
+              <w:rPr>
+                <w:rFonts w:ascii="Times New Roman" w:hAnsi="Times New Roman" w:cs="Times New Roman"/>
+                <w:sz w:val="26"/>
+                <w:szCs w:val="26"/>
+              </w:rPr>
+              <w:t>DataBase</w:t>
+            </w:r>
+            <w:proofErr w:type="spellEnd"/>
+            <w:r>
+              <w:rPr>
+                <w:rFonts w:ascii="Times New Roman" w:hAnsi="Times New Roman" w:cs="Times New Roman"/>
+                <w:sz w:val="26"/>
+                <w:szCs w:val="26"/>
+              </w:rPr>
+              <w:t>.</w:t>
             </w:r>
           </w:p>
           <w:p>
@@ -336,13 +1355,77 @@
                 <w:szCs w:val="26"/>
               </w:rPr>
             </w:pPr>
-            <w:r>
-              <w:rPr>
-                <w:rFonts w:ascii="Times New Roman" w:hAnsi="Times New Roman" w:cs="Times New Roman"/>
-                <w:sz w:val="26"/>
-                <w:szCs w:val="26"/>
-              </w:rPr>
-              <w:t>Làm single-productController.</w:t>
+            <w:proofErr w:type="spellStart"/>
+            <w:r>
+              <w:rPr>
+                <w:rFonts w:ascii="Times New Roman" w:hAnsi="Times New Roman" w:cs="Times New Roman"/>
+                <w:sz w:val="26"/>
+                <w:szCs w:val="26"/>
+              </w:rPr>
+              <w:t>Làm</w:t>
+            </w:r>
+            <w:proofErr w:type="spellEnd"/>
+            <w:r>
+              <w:rPr>
+                <w:rFonts w:ascii="Times New Roman" w:hAnsi="Times New Roman" w:cs="Times New Roman"/>
+                <w:sz w:val="26"/>
+                <w:szCs w:val="26"/>
+              </w:rPr>
+              <w:t xml:space="preserve"> </w:t>
+            </w:r>
+            <w:proofErr w:type="spellStart"/>
+            <w:r>
+              <w:rPr>
+                <w:rFonts w:ascii="Times New Roman" w:hAnsi="Times New Roman" w:cs="Times New Roman"/>
+                <w:sz w:val="26"/>
+                <w:szCs w:val="26"/>
+              </w:rPr>
+              <w:t>trang</w:t>
+            </w:r>
+            <w:proofErr w:type="spellEnd"/>
+            <w:r>
+              <w:rPr>
+                <w:rFonts w:ascii="Times New Roman" w:hAnsi="Times New Roman" w:cs="Times New Roman"/>
+                <w:sz w:val="26"/>
+                <w:szCs w:val="26"/>
+              </w:rPr>
+              <w:t xml:space="preserve"> </w:t>
+            </w:r>
+            <w:proofErr w:type="spellStart"/>
+            <w:r>
+              <w:rPr>
+                <w:rFonts w:ascii="Times New Roman" w:hAnsi="Times New Roman" w:cs="Times New Roman"/>
+                <w:sz w:val="26"/>
+                <w:szCs w:val="26"/>
+              </w:rPr>
+              <w:t>sản</w:t>
+            </w:r>
+            <w:proofErr w:type="spellEnd"/>
+            <w:r>
+              <w:rPr>
+                <w:rFonts w:ascii="Times New Roman" w:hAnsi="Times New Roman" w:cs="Times New Roman"/>
+                <w:sz w:val="26"/>
+                <w:szCs w:val="26"/>
+              </w:rPr>
+              <w:t xml:space="preserve"> </w:t>
+            </w:r>
+            <w:proofErr w:type="spellStart"/>
+            <w:r>
+              <w:rPr>
+                <w:rFonts w:ascii="Times New Roman" w:hAnsi="Times New Roman" w:cs="Times New Roman"/>
+                <w:sz w:val="26"/>
+                <w:szCs w:val="26"/>
+              </w:rPr>
+              <w:t>phẩm</w:t>
+            </w:r>
+            <w:proofErr w:type="spellEnd"/>
+            <w:r>
+              <w:rPr>
+                <w:rFonts w:ascii="Times New Roman" w:hAnsi="Times New Roman" w:cs="Times New Roman"/>
+                <w:sz w:val="26"/>
+                <w:szCs w:val="26"/>
+              </w:rPr>
+              <w:t>.</w:t>
             </w:r>
           </w:p>
           <w:p>
@@ -358,13 +1441,77 @@
                 <w:szCs w:val="26"/>
               </w:rPr>
             </w:pPr>
-            <w:r>
-              <w:rPr>
-                <w:rFonts w:ascii="Times New Roman" w:hAnsi="Times New Roman" w:cs="Times New Roman"/>
-                <w:sz w:val="26"/>
-                <w:szCs w:val="26"/>
-              </w:rPr>
-              <w:t>Làm checkoutController.</w:t>
+            <w:proofErr w:type="spellStart"/>
+            <w:r>
+              <w:rPr>
+                <w:rFonts w:ascii="Times New Roman" w:hAnsi="Times New Roman" w:cs="Times New Roman"/>
+                <w:sz w:val="26"/>
+                <w:szCs w:val="26"/>
+              </w:rPr>
+              <w:t>Làm</w:t>
+            </w:r>
+            <w:proofErr w:type="spellEnd"/>
+            <w:r>
+              <w:rPr>
+                <w:rFonts w:ascii="Times New Roman" w:hAnsi="Times New Roman" w:cs="Times New Roman"/>
+                <w:sz w:val="26"/>
+                <w:szCs w:val="26"/>
+              </w:rPr>
+              <w:t xml:space="preserve"> </w:t>
+            </w:r>
+            <w:proofErr w:type="spellStart"/>
+            <w:r>
+              <w:rPr>
+                <w:rFonts w:ascii="Times New Roman" w:hAnsi="Times New Roman" w:cs="Times New Roman"/>
+                <w:sz w:val="26"/>
+                <w:szCs w:val="26"/>
+              </w:rPr>
+              <w:t>trang</w:t>
+            </w:r>
+            <w:proofErr w:type="spellEnd"/>
+            <w:r>
+              <w:rPr>
+                <w:rFonts w:ascii="Times New Roman" w:hAnsi="Times New Roman" w:cs="Times New Roman"/>
+                <w:sz w:val="26"/>
+                <w:szCs w:val="26"/>
+              </w:rPr>
+              <w:t xml:space="preserve"> </w:t>
+            </w:r>
+            <w:proofErr w:type="spellStart"/>
+            <w:r>
+              <w:rPr>
+                <w:rFonts w:ascii="Times New Roman" w:hAnsi="Times New Roman" w:cs="Times New Roman"/>
+                <w:sz w:val="26"/>
+                <w:szCs w:val="26"/>
+              </w:rPr>
+              <w:t>thanh</w:t>
+            </w:r>
+            <w:proofErr w:type="spellEnd"/>
+            <w:r>
+              <w:rPr>
+                <w:rFonts w:ascii="Times New Roman" w:hAnsi="Times New Roman" w:cs="Times New Roman"/>
+                <w:sz w:val="26"/>
+                <w:szCs w:val="26"/>
+              </w:rPr>
+              <w:t xml:space="preserve"> </w:t>
+            </w:r>
+            <w:proofErr w:type="spellStart"/>
+            <w:r>
+              <w:rPr>
+                <w:rFonts w:ascii="Times New Roman" w:hAnsi="Times New Roman" w:cs="Times New Roman"/>
+                <w:sz w:val="26"/>
+                <w:szCs w:val="26"/>
+              </w:rPr>
+              <w:t>toán</w:t>
+            </w:r>
+            <w:proofErr w:type="spellEnd"/>
+            <w:r>
+              <w:rPr>
+                <w:rFonts w:ascii="Times New Roman" w:hAnsi="Times New Roman" w:cs="Times New Roman"/>
+                <w:sz w:val="26"/>
+                <w:szCs w:val="26"/>
+              </w:rPr>
+              <w:t>.</w:t>
             </w:r>
           </w:p>
           <w:p>
@@ -380,13 +1527,77 @@
                 <w:szCs w:val="26"/>
               </w:rPr>
             </w:pPr>
-            <w:r>
-              <w:rPr>
-                <w:rFonts w:ascii="Times New Roman" w:hAnsi="Times New Roman" w:cs="Times New Roman"/>
-                <w:sz w:val="26"/>
-                <w:szCs w:val="26"/>
-              </w:rPr>
-              <w:t>Làm cartController.</w:t>
+            <w:proofErr w:type="spellStart"/>
+            <w:r>
+              <w:rPr>
+                <w:rFonts w:ascii="Times New Roman" w:hAnsi="Times New Roman" w:cs="Times New Roman"/>
+                <w:sz w:val="26"/>
+                <w:szCs w:val="26"/>
+              </w:rPr>
+              <w:t>Làm</w:t>
+            </w:r>
+            <w:proofErr w:type="spellEnd"/>
+            <w:r>
+              <w:rPr>
+                <w:rFonts w:ascii="Times New Roman" w:hAnsi="Times New Roman" w:cs="Times New Roman"/>
+                <w:sz w:val="26"/>
+                <w:szCs w:val="26"/>
+              </w:rPr>
+              <w:t xml:space="preserve"> </w:t>
+            </w:r>
+            <w:proofErr w:type="spellStart"/>
+            <w:r>
+              <w:rPr>
+                <w:rFonts w:ascii="Times New Roman" w:hAnsi="Times New Roman" w:cs="Times New Roman"/>
+                <w:sz w:val="26"/>
+                <w:szCs w:val="26"/>
+              </w:rPr>
+              <w:t>trang</w:t>
+            </w:r>
+            <w:proofErr w:type="spellEnd"/>
+            <w:r>
+              <w:rPr>
+                <w:rFonts w:ascii="Times New Roman" w:hAnsi="Times New Roman" w:cs="Times New Roman"/>
+                <w:sz w:val="26"/>
+                <w:szCs w:val="26"/>
+              </w:rPr>
+              <w:t xml:space="preserve"> </w:t>
+            </w:r>
+            <w:proofErr w:type="spellStart"/>
+            <w:r>
+              <w:rPr>
+                <w:rFonts w:ascii="Times New Roman" w:hAnsi="Times New Roman" w:cs="Times New Roman"/>
+                <w:sz w:val="26"/>
+                <w:szCs w:val="26"/>
+              </w:rPr>
+              <w:t>giỏ</w:t>
+            </w:r>
+            <w:proofErr w:type="spellEnd"/>
+            <w:r>
+              <w:rPr>
+                <w:rFonts w:ascii="Times New Roman" w:hAnsi="Times New Roman" w:cs="Times New Roman"/>
+                <w:sz w:val="26"/>
+                <w:szCs w:val="26"/>
+              </w:rPr>
+              <w:t xml:space="preserve"> </w:t>
+            </w:r>
+            <w:proofErr w:type="spellStart"/>
+            <w:r>
+              <w:rPr>
+                <w:rFonts w:ascii="Times New Roman" w:hAnsi="Times New Roman" w:cs="Times New Roman"/>
+                <w:sz w:val="26"/>
+                <w:szCs w:val="26"/>
+              </w:rPr>
+              <w:t>hàng</w:t>
+            </w:r>
+            <w:proofErr w:type="spellEnd"/>
+            <w:r>
+              <w:rPr>
+                <w:rFonts w:ascii="Times New Roman" w:hAnsi="Times New Roman" w:cs="Times New Roman"/>
+                <w:sz w:val="26"/>
+                <w:szCs w:val="26"/>
+              </w:rPr>
+              <w:t>.</w:t>
             </w:r>
           </w:p>
           <w:p>
@@ -402,14 +1613,132 @@
                 <w:szCs w:val="26"/>
               </w:rPr>
             </w:pPr>
-            <w:r>
-              <w:rPr>
-                <w:rFonts w:ascii="Times New Roman" w:hAnsi="Times New Roman" w:cs="Times New Roman"/>
-                <w:sz w:val="26"/>
-                <w:szCs w:val="26"/>
-              </w:rPr>
-              <w:t>Làm utilitiesController.</w:t>
-            </w:r>
+            <w:proofErr w:type="spellStart"/>
+            <w:r>
+              <w:rPr>
+                <w:rFonts w:ascii="Times New Roman" w:hAnsi="Times New Roman" w:cs="Times New Roman"/>
+                <w:sz w:val="26"/>
+                <w:szCs w:val="26"/>
+              </w:rPr>
+              <w:t>Làm</w:t>
+            </w:r>
+            <w:proofErr w:type="spellEnd"/>
+            <w:r>
+              <w:rPr>
+                <w:rFonts w:ascii="Times New Roman" w:hAnsi="Times New Roman" w:cs="Times New Roman"/>
+                <w:sz w:val="26"/>
+                <w:szCs w:val="26"/>
+              </w:rPr>
+              <w:t xml:space="preserve"> </w:t>
+            </w:r>
+            <w:r>
+              <w:rPr>
+                <w:rFonts w:ascii="Times New Roman" w:hAnsi="Times New Roman" w:cs="Times New Roman"/>
+                <w:sz w:val="26"/>
+                <w:szCs w:val="26"/>
+              </w:rPr>
+              <w:t xml:space="preserve">các </w:t>
+            </w:r>
+            <w:proofErr w:type="spellStart"/>
+            <w:r>
+              <w:rPr>
+                <w:rFonts w:ascii="Times New Roman" w:hAnsi="Times New Roman" w:cs="Times New Roman"/>
+                <w:sz w:val="26"/>
+                <w:szCs w:val="26"/>
+              </w:rPr>
+              <w:t>chức</w:t>
+            </w:r>
+            <w:proofErr w:type="spellEnd"/>
+            <w:r>
+              <w:rPr>
+                <w:rFonts w:ascii="Times New Roman" w:hAnsi="Times New Roman" w:cs="Times New Roman"/>
+                <w:sz w:val="26"/>
+                <w:szCs w:val="26"/>
+              </w:rPr>
+              <w:t xml:space="preserve"> </w:t>
+            </w:r>
+            <w:proofErr w:type="spellStart"/>
+            <w:r>
+              <w:rPr>
+                <w:rFonts w:ascii="Times New Roman" w:hAnsi="Times New Roman" w:cs="Times New Roman"/>
+                <w:sz w:val="26"/>
+                <w:szCs w:val="26"/>
+              </w:rPr>
+              <w:t>năng</w:t>
+            </w:r>
+            <w:proofErr w:type="spellEnd"/>
+            <w:r>
+              <w:rPr>
+                <w:rFonts w:ascii="Times New Roman" w:hAnsi="Times New Roman" w:cs="Times New Roman"/>
+                <w:sz w:val="26"/>
+                <w:szCs w:val="26"/>
+              </w:rPr>
+              <w:t xml:space="preserve"> </w:t>
+            </w:r>
+            <w:proofErr w:type="spellStart"/>
+            <w:r>
+              <w:rPr>
+                <w:rFonts w:ascii="Times New Roman" w:hAnsi="Times New Roman" w:cs="Times New Roman"/>
+                <w:sz w:val="26"/>
+                <w:szCs w:val="26"/>
+              </w:rPr>
+              <w:t>đăng</w:t>
+            </w:r>
+            <w:proofErr w:type="spellEnd"/>
+            <w:r>
+              <w:rPr>
+                <w:rFonts w:ascii="Times New Roman" w:hAnsi="Times New Roman" w:cs="Times New Roman"/>
+                <w:sz w:val="26"/>
+                <w:szCs w:val="26"/>
+              </w:rPr>
+              <w:t xml:space="preserve"> </w:t>
+            </w:r>
+            <w:proofErr w:type="spellStart"/>
+            <w:r>
+              <w:rPr>
+                <w:rFonts w:ascii="Times New Roman" w:hAnsi="Times New Roman" w:cs="Times New Roman"/>
+                <w:sz w:val="26"/>
+                <w:szCs w:val="26"/>
+              </w:rPr>
+              <w:t>nhập</w:t>
+            </w:r>
+            <w:proofErr w:type="spellEnd"/>
+            <w:r>
+              <w:rPr>
+                <w:rFonts w:ascii="Times New Roman" w:hAnsi="Times New Roman" w:cs="Times New Roman"/>
+                <w:sz w:val="26"/>
+                <w:szCs w:val="26"/>
+              </w:rPr>
+              <w:t xml:space="preserve">, </w:t>
+            </w:r>
+            <w:proofErr w:type="spellStart"/>
+            <w:r>
+              <w:rPr>
+                <w:rFonts w:ascii="Times New Roman" w:hAnsi="Times New Roman" w:cs="Times New Roman"/>
+                <w:sz w:val="26"/>
+                <w:szCs w:val="26"/>
+              </w:rPr>
+              <w:t>đăng</w:t>
+            </w:r>
+            <w:proofErr w:type="spellEnd"/>
+            <w:r>
+              <w:rPr>
+                <w:rFonts w:ascii="Times New Roman" w:hAnsi="Times New Roman" w:cs="Times New Roman"/>
+                <w:sz w:val="26"/>
+                <w:szCs w:val="26"/>
+              </w:rPr>
+              <w:t xml:space="preserve"> </w:t>
+            </w:r>
+            <w:proofErr w:type="spellStart"/>
+            <w:r>
+              <w:rPr>
+                <w:rFonts w:ascii="Times New Roman" w:hAnsi="Times New Roman" w:cs="Times New Roman"/>
+                <w:sz w:val="26"/>
+                <w:szCs w:val="26"/>
+              </w:rPr>
+              <w:t>ký</w:t>
+            </w:r>
+            <w:proofErr w:type="spellEnd"/>
           </w:p>
           <w:p>
             <w:pPr>
@@ -424,13 +1753,59 @@
                 <w:szCs w:val="26"/>
               </w:rPr>
             </w:pPr>
-            <w:r>
-              <w:rPr>
-                <w:rFonts w:ascii="Times New Roman" w:hAnsi="Times New Roman" w:cs="Times New Roman"/>
-                <w:sz w:val="26"/>
-                <w:szCs w:val="26"/>
-              </w:rPr>
-              <w:t>Làm login và signup</w:t>
+            <w:proofErr w:type="spellStart"/>
+            <w:r>
+              <w:rPr>
+                <w:rFonts w:ascii="Times New Roman" w:hAnsi="Times New Roman" w:cs="Times New Roman"/>
+                <w:sz w:val="26"/>
+                <w:szCs w:val="26"/>
+              </w:rPr>
+              <w:t>Tìm</w:t>
+            </w:r>
+            <w:proofErr w:type="spellEnd"/>
+            <w:r>
+              <w:rPr>
+                <w:rFonts w:ascii="Times New Roman" w:hAnsi="Times New Roman" w:cs="Times New Roman"/>
+                <w:sz w:val="26"/>
+                <w:szCs w:val="26"/>
+              </w:rPr>
+              <w:t xml:space="preserve"> và fix bug </w:t>
+            </w:r>
+            <w:proofErr w:type="spellStart"/>
+            <w:r>
+              <w:rPr>
+                <w:rFonts w:ascii="Times New Roman" w:hAnsi="Times New Roman" w:cs="Times New Roman"/>
+                <w:sz w:val="26"/>
+                <w:szCs w:val="26"/>
+              </w:rPr>
+              <w:t>Truy</w:t>
+            </w:r>
+            <w:proofErr w:type="spellEnd"/>
+            <w:r>
+              <w:rPr>
+                <w:rFonts w:ascii="Times New Roman" w:hAnsi="Times New Roman" w:cs="Times New Roman"/>
+                <w:sz w:val="26"/>
+                <w:szCs w:val="26"/>
+              </w:rPr>
+              <w:t xml:space="preserve"> </w:t>
+            </w:r>
+            <w:proofErr w:type="spellStart"/>
+            <w:r>
+              <w:rPr>
+                <w:rFonts w:ascii="Times New Roman" w:hAnsi="Times New Roman" w:cs="Times New Roman"/>
+                <w:sz w:val="26"/>
+                <w:szCs w:val="26"/>
+              </w:rPr>
+              <w:t>vấn</w:t>
+            </w:r>
+            <w:proofErr w:type="spellEnd"/>
+            <w:r>
+              <w:rPr>
+                <w:rFonts w:ascii="Times New Roman" w:hAnsi="Times New Roman" w:cs="Times New Roman"/>
+                <w:sz w:val="26"/>
+                <w:szCs w:val="26"/>
+              </w:rPr>
+              <w:t xml:space="preserve"> SQL, PHP</w:t>
             </w:r>
           </w:p>
         </w:tc>
@@ -438,7 +1813,7 @@
       <w:tr>
         <w:tc>
           <w:tcPr>
-            <w:tcW w:w="4675" w:type="dxa"/>
+            <w:tcW w:w="3775" w:type="dxa"/>
           </w:tcPr>
           <w:p>
             <w:pPr>
@@ -460,7 +1835,7 @@
         </w:tc>
         <w:tc>
           <w:tcPr>
-            <w:tcW w:w="4675" w:type="dxa"/>
+            <w:tcW w:w="7290" w:type="dxa"/>
           </w:tcPr>
           <w:p>
             <w:pPr>
@@ -475,13 +1850,149 @@
                 <w:szCs w:val="26"/>
               </w:rPr>
             </w:pPr>
-            <w:r>
-              <w:rPr>
-                <w:rFonts w:ascii="Times New Roman" w:hAnsi="Times New Roman" w:cs="Times New Roman"/>
-                <w:sz w:val="26"/>
-                <w:szCs w:val="26"/>
-              </w:rPr>
-              <w:t>Làm login và signup</w:t>
+            <w:proofErr w:type="spellStart"/>
+            <w:r>
+              <w:rPr>
+                <w:rFonts w:ascii="Times New Roman" w:hAnsi="Times New Roman" w:cs="Times New Roman"/>
+                <w:sz w:val="26"/>
+                <w:szCs w:val="26"/>
+              </w:rPr>
+              <w:t>Tìm</w:t>
+            </w:r>
+            <w:proofErr w:type="spellEnd"/>
+            <w:r>
+              <w:rPr>
+                <w:rFonts w:ascii="Times New Roman" w:hAnsi="Times New Roman" w:cs="Times New Roman"/>
+                <w:sz w:val="26"/>
+                <w:szCs w:val="26"/>
+              </w:rPr>
+              <w:t xml:space="preserve"> </w:t>
+            </w:r>
+            <w:proofErr w:type="spellStart"/>
+            <w:r>
+              <w:rPr>
+                <w:rFonts w:ascii="Times New Roman" w:hAnsi="Times New Roman" w:cs="Times New Roman"/>
+                <w:sz w:val="26"/>
+                <w:szCs w:val="26"/>
+              </w:rPr>
+              <w:t>hiểu</w:t>
+            </w:r>
+            <w:proofErr w:type="spellEnd"/>
+            <w:r>
+              <w:rPr>
+                <w:rFonts w:ascii="Times New Roman" w:hAnsi="Times New Roman" w:cs="Times New Roman"/>
+                <w:sz w:val="26"/>
+                <w:szCs w:val="26"/>
+              </w:rPr>
+              <w:t xml:space="preserve"> MVC, </w:t>
+            </w:r>
+            <w:proofErr w:type="spellStart"/>
+            <w:r>
+              <w:rPr>
+                <w:rFonts w:ascii="Times New Roman" w:hAnsi="Times New Roman" w:cs="Times New Roman"/>
+                <w:sz w:val="26"/>
+                <w:szCs w:val="26"/>
+              </w:rPr>
+              <w:t>lập</w:t>
+            </w:r>
+            <w:proofErr w:type="spellEnd"/>
+            <w:r>
+              <w:rPr>
+                <w:rFonts w:ascii="Times New Roman" w:hAnsi="Times New Roman" w:cs="Times New Roman"/>
+                <w:sz w:val="26"/>
+                <w:szCs w:val="26"/>
+              </w:rPr>
+              <w:t xml:space="preserve"> </w:t>
+            </w:r>
+            <w:proofErr w:type="spellStart"/>
+            <w:r>
+              <w:rPr>
+                <w:rFonts w:ascii="Times New Roman" w:hAnsi="Times New Roman" w:cs="Times New Roman"/>
+                <w:sz w:val="26"/>
+                <w:szCs w:val="26"/>
+              </w:rPr>
+              <w:t>kế</w:t>
+            </w:r>
+            <w:proofErr w:type="spellEnd"/>
+            <w:r>
+              <w:rPr>
+                <w:rFonts w:ascii="Times New Roman" w:hAnsi="Times New Roman" w:cs="Times New Roman"/>
+                <w:sz w:val="26"/>
+                <w:szCs w:val="26"/>
+              </w:rPr>
+              <w:t xml:space="preserve"> </w:t>
+            </w:r>
+            <w:proofErr w:type="spellStart"/>
+            <w:r>
+              <w:rPr>
+                <w:rFonts w:ascii="Times New Roman" w:hAnsi="Times New Roman" w:cs="Times New Roman"/>
+                <w:sz w:val="26"/>
+                <w:szCs w:val="26"/>
+              </w:rPr>
+              <w:t>hoạch</w:t>
+            </w:r>
+            <w:proofErr w:type="spellEnd"/>
+            <w:r>
+              <w:rPr>
+                <w:rFonts w:ascii="Times New Roman" w:hAnsi="Times New Roman" w:cs="Times New Roman"/>
+                <w:sz w:val="26"/>
+                <w:szCs w:val="26"/>
+              </w:rPr>
+              <w:t xml:space="preserve"> và </w:t>
+            </w:r>
+            <w:proofErr w:type="spellStart"/>
+            <w:r>
+              <w:rPr>
+                <w:rFonts w:ascii="Times New Roman" w:hAnsi="Times New Roman" w:cs="Times New Roman"/>
+                <w:sz w:val="26"/>
+                <w:szCs w:val="26"/>
+              </w:rPr>
+              <w:t>hướng</w:t>
+            </w:r>
+            <w:proofErr w:type="spellEnd"/>
+            <w:r>
+              <w:rPr>
+                <w:rFonts w:ascii="Times New Roman" w:hAnsi="Times New Roman" w:cs="Times New Roman"/>
+                <w:sz w:val="26"/>
+                <w:szCs w:val="26"/>
+              </w:rPr>
+              <w:t xml:space="preserve"> </w:t>
+            </w:r>
+            <w:proofErr w:type="spellStart"/>
+            <w:r>
+              <w:rPr>
+                <w:rFonts w:ascii="Times New Roman" w:hAnsi="Times New Roman" w:cs="Times New Roman"/>
+                <w:sz w:val="26"/>
+                <w:szCs w:val="26"/>
+              </w:rPr>
+              <w:t>dẫn</w:t>
+            </w:r>
+            <w:proofErr w:type="spellEnd"/>
+            <w:r>
+              <w:rPr>
+                <w:rFonts w:ascii="Times New Roman" w:hAnsi="Times New Roman" w:cs="Times New Roman"/>
+                <w:sz w:val="26"/>
+                <w:szCs w:val="26"/>
+              </w:rPr>
+              <w:t xml:space="preserve"> </w:t>
+            </w:r>
+            <w:proofErr w:type="spellStart"/>
+            <w:r>
+              <w:rPr>
+                <w:rFonts w:ascii="Times New Roman" w:hAnsi="Times New Roman" w:cs="Times New Roman"/>
+                <w:sz w:val="26"/>
+                <w:szCs w:val="26"/>
+              </w:rPr>
+              <w:t>nhóm</w:t>
+            </w:r>
+            <w:proofErr w:type="spellEnd"/>
+            <w:r>
+              <w:rPr>
+                <w:rFonts w:ascii="Times New Roman" w:hAnsi="Times New Roman" w:cs="Times New Roman"/>
+                <w:sz w:val="26"/>
+                <w:szCs w:val="26"/>
+              </w:rPr>
+              <w:t xml:space="preserve"> </w:t>
             </w:r>
           </w:p>
           <w:p>
@@ -497,13 +2008,77 @@
                 <w:szCs w:val="26"/>
               </w:rPr>
             </w:pPr>
-            <w:r>
-              <w:rPr>
-                <w:rFonts w:ascii="Times New Roman" w:hAnsi="Times New Roman" w:cs="Times New Roman"/>
-                <w:sz w:val="26"/>
-                <w:szCs w:val="26"/>
-              </w:rPr>
-              <w:t>Làm điều hướng Controller.</w:t>
+            <w:proofErr w:type="spellStart"/>
+            <w:r>
+              <w:rPr>
+                <w:rFonts w:ascii="Times New Roman" w:hAnsi="Times New Roman" w:cs="Times New Roman"/>
+                <w:sz w:val="26"/>
+                <w:szCs w:val="26"/>
+              </w:rPr>
+              <w:t>Hỗ</w:t>
+            </w:r>
+            <w:proofErr w:type="spellEnd"/>
+            <w:r>
+              <w:rPr>
+                <w:rFonts w:ascii="Times New Roman" w:hAnsi="Times New Roman" w:cs="Times New Roman"/>
+                <w:sz w:val="26"/>
+                <w:szCs w:val="26"/>
+              </w:rPr>
+              <w:t xml:space="preserve"> </w:t>
+            </w:r>
+            <w:proofErr w:type="spellStart"/>
+            <w:r>
+              <w:rPr>
+                <w:rFonts w:ascii="Times New Roman" w:hAnsi="Times New Roman" w:cs="Times New Roman"/>
+                <w:sz w:val="26"/>
+                <w:szCs w:val="26"/>
+              </w:rPr>
+              <w:t>trợ</w:t>
+            </w:r>
+            <w:proofErr w:type="spellEnd"/>
+            <w:r>
+              <w:rPr>
+                <w:rFonts w:ascii="Times New Roman" w:hAnsi="Times New Roman" w:cs="Times New Roman"/>
+                <w:sz w:val="26"/>
+                <w:szCs w:val="26"/>
+              </w:rPr>
+              <w:t xml:space="preserve"> port </w:t>
+            </w:r>
+            <w:proofErr w:type="spellStart"/>
+            <w:r>
+              <w:rPr>
+                <w:rFonts w:ascii="Times New Roman" w:hAnsi="Times New Roman" w:cs="Times New Roman"/>
+                <w:sz w:val="26"/>
+                <w:szCs w:val="26"/>
+              </w:rPr>
+              <w:t>javascript</w:t>
+            </w:r>
+            <w:proofErr w:type="spellEnd"/>
+            <w:r>
+              <w:rPr>
+                <w:rFonts w:ascii="Times New Roman" w:hAnsi="Times New Roman" w:cs="Times New Roman"/>
+                <w:sz w:val="26"/>
+                <w:szCs w:val="26"/>
+              </w:rPr>
+              <w:t xml:space="preserve"> object qua </w:t>
+            </w:r>
+            <w:proofErr w:type="spellStart"/>
+            <w:r>
+              <w:rPr>
+                <w:rFonts w:ascii="Times New Roman" w:hAnsi="Times New Roman" w:cs="Times New Roman"/>
+                <w:sz w:val="26"/>
+                <w:szCs w:val="26"/>
+              </w:rPr>
+              <w:t>lệnh</w:t>
+            </w:r>
+            <w:proofErr w:type="spellEnd"/>
+            <w:r>
+              <w:rPr>
+                <w:rFonts w:ascii="Times New Roman" w:hAnsi="Times New Roman" w:cs="Times New Roman"/>
+                <w:sz w:val="26"/>
+                <w:szCs w:val="26"/>
+              </w:rPr>
+              <w:t xml:space="preserve"> import database</w:t>
             </w:r>
           </w:p>
           <w:p>
@@ -519,13 +2094,67 @@
                 <w:szCs w:val="26"/>
               </w:rPr>
             </w:pPr>
-            <w:r>
-              <w:rPr>
-                <w:rFonts w:ascii="Times New Roman" w:hAnsi="Times New Roman" w:cs="Times New Roman"/>
-                <w:sz w:val="26"/>
-                <w:szCs w:val="26"/>
-              </w:rPr>
-              <w:t>Làm shopController.</w:t>
+            <w:proofErr w:type="spellStart"/>
+            <w:r>
+              <w:rPr>
+                <w:rFonts w:ascii="Times New Roman" w:hAnsi="Times New Roman" w:cs="Times New Roman"/>
+                <w:sz w:val="26"/>
+                <w:szCs w:val="26"/>
+              </w:rPr>
+              <w:t>Hỗ</w:t>
+            </w:r>
+            <w:proofErr w:type="spellEnd"/>
+            <w:r>
+              <w:rPr>
+                <w:rFonts w:ascii="Times New Roman" w:hAnsi="Times New Roman" w:cs="Times New Roman"/>
+                <w:sz w:val="26"/>
+                <w:szCs w:val="26"/>
+              </w:rPr>
+              <w:t xml:space="preserve"> </w:t>
+            </w:r>
+            <w:proofErr w:type="spellStart"/>
+            <w:r>
+              <w:rPr>
+                <w:rFonts w:ascii="Times New Roman" w:hAnsi="Times New Roman" w:cs="Times New Roman"/>
+                <w:sz w:val="26"/>
+                <w:szCs w:val="26"/>
+              </w:rPr>
+              <w:t>trợ</w:t>
+            </w:r>
+            <w:proofErr w:type="spellEnd"/>
+            <w:r>
+              <w:rPr>
+                <w:rFonts w:ascii="Times New Roman" w:hAnsi="Times New Roman" w:cs="Times New Roman"/>
+                <w:sz w:val="26"/>
+                <w:szCs w:val="26"/>
+              </w:rPr>
+              <w:t xml:space="preserve"> </w:t>
+            </w:r>
+            <w:proofErr w:type="spellStart"/>
+            <w:r>
+              <w:rPr>
+                <w:rFonts w:ascii="Times New Roman" w:hAnsi="Times New Roman" w:cs="Times New Roman"/>
+                <w:sz w:val="26"/>
+                <w:szCs w:val="26"/>
+              </w:rPr>
+              <w:t>l</w:t>
+            </w:r>
+            <w:r>
+              <w:rPr>
+                <w:rFonts w:ascii="Times New Roman" w:hAnsi="Times New Roman" w:cs="Times New Roman"/>
+                <w:sz w:val="26"/>
+                <w:szCs w:val="26"/>
+              </w:rPr>
+              <w:t>àm</w:t>
+            </w:r>
+            <w:proofErr w:type="spellEnd"/>
+            <w:r>
+              <w:rPr>
+                <w:rFonts w:ascii="Times New Roman" w:hAnsi="Times New Roman" w:cs="Times New Roman"/>
+                <w:sz w:val="26"/>
+                <w:szCs w:val="26"/>
+              </w:rPr>
+              <w:t xml:space="preserve"> login và signup</w:t>
             </w:r>
           </w:p>
           <w:p>
@@ -541,47 +2170,59 @@
                 <w:szCs w:val="26"/>
               </w:rPr>
             </w:pPr>
-            <w:r>
-              <w:rPr>
-                <w:rFonts w:ascii="Times New Roman" w:hAnsi="Times New Roman" w:cs="Times New Roman"/>
-                <w:sz w:val="26"/>
-                <w:szCs w:val="26"/>
-              </w:rPr>
-              <w:t>Thêm</w:t>
-            </w:r>
-            <w:r>
-              <w:rPr>
-                <w:rFonts w:ascii="Times New Roman" w:hAnsi="Times New Roman" w:cs="Times New Roman"/>
-                <w:sz w:val="26"/>
-                <w:szCs w:val="26"/>
-              </w:rPr>
-              <w:t xml:space="preserve"> và hướng dẫn nhóm dùng</w:t>
-            </w:r>
-            <w:r>
-              <w:rPr>
-                <w:rFonts w:ascii="Times New Roman" w:hAnsi="Times New Roman" w:cs="Times New Roman"/>
-                <w:sz w:val="26"/>
-                <w:szCs w:val="26"/>
-              </w:rPr>
-              <w:t xml:space="preserve"> A</w:t>
-            </w:r>
-            <w:r>
-              <w:rPr>
-                <w:rFonts w:ascii="Times New Roman" w:hAnsi="Times New Roman" w:cs="Times New Roman"/>
-                <w:sz w:val="26"/>
-                <w:szCs w:val="26"/>
-              </w:rPr>
-              <w:t>JAX</w:t>
-            </w:r>
-            <w:bookmarkStart w:id="0" w:name="_GoBack"/>
-            <w:bookmarkEnd w:id="0"/>
-            <w:r>
-              <w:rPr>
-                <w:rFonts w:ascii="Times New Roman" w:hAnsi="Times New Roman" w:cs="Times New Roman"/>
-                <w:sz w:val="26"/>
-                <w:szCs w:val="26"/>
-              </w:rPr>
-              <w:t>.</w:t>
+            <w:proofErr w:type="spellStart"/>
+            <w:r>
+              <w:rPr>
+                <w:rFonts w:ascii="Times New Roman" w:hAnsi="Times New Roman" w:cs="Times New Roman"/>
+                <w:sz w:val="26"/>
+                <w:szCs w:val="26"/>
+              </w:rPr>
+              <w:t>Làm</w:t>
+            </w:r>
+            <w:proofErr w:type="spellEnd"/>
+            <w:r>
+              <w:rPr>
+                <w:rFonts w:ascii="Times New Roman" w:hAnsi="Times New Roman" w:cs="Times New Roman"/>
+                <w:sz w:val="26"/>
+                <w:szCs w:val="26"/>
+              </w:rPr>
+              <w:t xml:space="preserve"> </w:t>
+            </w:r>
+            <w:proofErr w:type="spellStart"/>
+            <w:r>
+              <w:rPr>
+                <w:rFonts w:ascii="Times New Roman" w:hAnsi="Times New Roman" w:cs="Times New Roman"/>
+                <w:sz w:val="26"/>
+                <w:szCs w:val="26"/>
+              </w:rPr>
+              <w:t>điều</w:t>
+            </w:r>
+            <w:proofErr w:type="spellEnd"/>
+            <w:r>
+              <w:rPr>
+                <w:rFonts w:ascii="Times New Roman" w:hAnsi="Times New Roman" w:cs="Times New Roman"/>
+                <w:sz w:val="26"/>
+                <w:szCs w:val="26"/>
+              </w:rPr>
+              <w:t xml:space="preserve"> </w:t>
+            </w:r>
+            <w:proofErr w:type="spellStart"/>
+            <w:r>
+              <w:rPr>
+                <w:rFonts w:ascii="Times New Roman" w:hAnsi="Times New Roman" w:cs="Times New Roman"/>
+                <w:sz w:val="26"/>
+                <w:szCs w:val="26"/>
+              </w:rPr>
+              <w:t>hướng</w:t>
+            </w:r>
+            <w:proofErr w:type="spellEnd"/>
+            <w:r>
+              <w:rPr>
+                <w:rFonts w:ascii="Times New Roman" w:hAnsi="Times New Roman" w:cs="Times New Roman"/>
+                <w:sz w:val="26"/>
+                <w:szCs w:val="26"/>
+              </w:rPr>
+              <w:t xml:space="preserve"> Controller.</w:t>
             </w:r>
           </w:p>
           <w:p>
@@ -597,13 +2238,853 @@
                 <w:szCs w:val="26"/>
               </w:rPr>
             </w:pPr>
-            <w:r>
-              <w:rPr>
-                <w:rFonts w:ascii="Times New Roman" w:hAnsi="Times New Roman" w:cs="Times New Roman"/>
-                <w:sz w:val="26"/>
-                <w:szCs w:val="26"/>
-              </w:rPr>
-              <w:t>Đưa source code web lên Host.</w:t>
+            <w:proofErr w:type="spellStart"/>
+            <w:r>
+              <w:rPr>
+                <w:rFonts w:ascii="Times New Roman" w:hAnsi="Times New Roman" w:cs="Times New Roman"/>
+                <w:sz w:val="26"/>
+                <w:szCs w:val="26"/>
+              </w:rPr>
+              <w:t>Hoàn</w:t>
+            </w:r>
+            <w:proofErr w:type="spellEnd"/>
+            <w:r>
+              <w:rPr>
+                <w:rFonts w:ascii="Times New Roman" w:hAnsi="Times New Roman" w:cs="Times New Roman"/>
+                <w:sz w:val="26"/>
+                <w:szCs w:val="26"/>
+              </w:rPr>
+              <w:t xml:space="preserve"> </w:t>
+            </w:r>
+            <w:proofErr w:type="spellStart"/>
+            <w:r>
+              <w:rPr>
+                <w:rFonts w:ascii="Times New Roman" w:hAnsi="Times New Roman" w:cs="Times New Roman"/>
+                <w:sz w:val="26"/>
+                <w:szCs w:val="26"/>
+              </w:rPr>
+              <w:t>thiện</w:t>
+            </w:r>
+            <w:proofErr w:type="spellEnd"/>
+            <w:r>
+              <w:rPr>
+                <w:rFonts w:ascii="Times New Roman" w:hAnsi="Times New Roman" w:cs="Times New Roman"/>
+                <w:sz w:val="26"/>
+                <w:szCs w:val="26"/>
+              </w:rPr>
+              <w:t xml:space="preserve"> </w:t>
+            </w:r>
+            <w:proofErr w:type="spellStart"/>
+            <w:r>
+              <w:rPr>
+                <w:rFonts w:ascii="Times New Roman" w:hAnsi="Times New Roman" w:cs="Times New Roman"/>
+                <w:sz w:val="26"/>
+                <w:szCs w:val="26"/>
+              </w:rPr>
+              <w:t>trang</w:t>
+            </w:r>
+            <w:proofErr w:type="spellEnd"/>
+            <w:r>
+              <w:rPr>
+                <w:rFonts w:ascii="Times New Roman" w:hAnsi="Times New Roman" w:cs="Times New Roman"/>
+                <w:sz w:val="26"/>
+                <w:szCs w:val="26"/>
+              </w:rPr>
+              <w:t xml:space="preserve"> </w:t>
+            </w:r>
+            <w:proofErr w:type="spellStart"/>
+            <w:r>
+              <w:rPr>
+                <w:rFonts w:ascii="Times New Roman" w:hAnsi="Times New Roman" w:cs="Times New Roman"/>
+                <w:sz w:val="26"/>
+                <w:szCs w:val="26"/>
+              </w:rPr>
+              <w:t>cửa</w:t>
+            </w:r>
+            <w:proofErr w:type="spellEnd"/>
+            <w:r>
+              <w:rPr>
+                <w:rFonts w:ascii="Times New Roman" w:hAnsi="Times New Roman" w:cs="Times New Roman"/>
+                <w:sz w:val="26"/>
+                <w:szCs w:val="26"/>
+              </w:rPr>
+              <w:t xml:space="preserve"> </w:t>
+            </w:r>
+            <w:proofErr w:type="spellStart"/>
+            <w:r>
+              <w:rPr>
+                <w:rFonts w:ascii="Times New Roman" w:hAnsi="Times New Roman" w:cs="Times New Roman"/>
+                <w:sz w:val="26"/>
+                <w:szCs w:val="26"/>
+              </w:rPr>
+              <w:t>hàng</w:t>
+            </w:r>
+            <w:proofErr w:type="spellEnd"/>
+          </w:p>
+          <w:p>
+            <w:pPr>
+              <w:pStyle w:val="ListParagraph"/>
+              <w:numPr>
+                <w:ilvl w:val="0"/>
+                <w:numId w:val="2"/>
+              </w:numPr>
+              <w:rPr>
+                <w:rFonts w:ascii="Times New Roman" w:hAnsi="Times New Roman" w:cs="Times New Roman"/>
+                <w:sz w:val="26"/>
+                <w:szCs w:val="26"/>
+              </w:rPr>
+            </w:pPr>
+            <w:proofErr w:type="spellStart"/>
+            <w:r>
+              <w:rPr>
+                <w:rFonts w:ascii="Times New Roman" w:hAnsi="Times New Roman" w:cs="Times New Roman"/>
+                <w:sz w:val="26"/>
+                <w:szCs w:val="26"/>
+              </w:rPr>
+              <w:t>Chỉnh</w:t>
+            </w:r>
+            <w:proofErr w:type="spellEnd"/>
+            <w:r>
+              <w:rPr>
+                <w:rFonts w:ascii="Times New Roman" w:hAnsi="Times New Roman" w:cs="Times New Roman"/>
+                <w:sz w:val="26"/>
+                <w:szCs w:val="26"/>
+              </w:rPr>
+              <w:t xml:space="preserve"> </w:t>
+            </w:r>
+            <w:proofErr w:type="spellStart"/>
+            <w:r>
+              <w:rPr>
+                <w:rFonts w:ascii="Times New Roman" w:hAnsi="Times New Roman" w:cs="Times New Roman"/>
+                <w:sz w:val="26"/>
+                <w:szCs w:val="26"/>
+              </w:rPr>
+              <w:t>sửa</w:t>
+            </w:r>
+            <w:proofErr w:type="spellEnd"/>
+            <w:r>
+              <w:rPr>
+                <w:rFonts w:ascii="Times New Roman" w:hAnsi="Times New Roman" w:cs="Times New Roman"/>
+                <w:sz w:val="26"/>
+                <w:szCs w:val="26"/>
+              </w:rPr>
+              <w:t xml:space="preserve"> </w:t>
+            </w:r>
+            <w:proofErr w:type="spellStart"/>
+            <w:r>
+              <w:rPr>
+                <w:rFonts w:ascii="Times New Roman" w:hAnsi="Times New Roman" w:cs="Times New Roman"/>
+                <w:sz w:val="26"/>
+                <w:szCs w:val="26"/>
+              </w:rPr>
+              <w:t>để</w:t>
+            </w:r>
+            <w:proofErr w:type="spellEnd"/>
+            <w:r>
+              <w:rPr>
+                <w:rFonts w:ascii="Times New Roman" w:hAnsi="Times New Roman" w:cs="Times New Roman"/>
+                <w:sz w:val="26"/>
+                <w:szCs w:val="26"/>
+              </w:rPr>
+              <w:t xml:space="preserve"> </w:t>
+            </w:r>
+            <w:proofErr w:type="spellStart"/>
+            <w:r>
+              <w:rPr>
+                <w:rFonts w:ascii="Times New Roman" w:hAnsi="Times New Roman" w:cs="Times New Roman"/>
+                <w:sz w:val="26"/>
+                <w:szCs w:val="26"/>
+              </w:rPr>
+              <w:t>sử</w:t>
+            </w:r>
+            <w:proofErr w:type="spellEnd"/>
+            <w:r>
+              <w:rPr>
+                <w:rFonts w:ascii="Times New Roman" w:hAnsi="Times New Roman" w:cs="Times New Roman"/>
+                <w:sz w:val="26"/>
+                <w:szCs w:val="26"/>
+              </w:rPr>
+              <w:t xml:space="preserve"> </w:t>
+            </w:r>
+            <w:proofErr w:type="spellStart"/>
+            <w:r>
+              <w:rPr>
+                <w:rFonts w:ascii="Times New Roman" w:hAnsi="Times New Roman" w:cs="Times New Roman"/>
+                <w:sz w:val="26"/>
+                <w:szCs w:val="26"/>
+              </w:rPr>
+              <w:t>dụng</w:t>
+            </w:r>
+            <w:proofErr w:type="spellEnd"/>
+            <w:r>
+              <w:rPr>
+                <w:rFonts w:ascii="Times New Roman" w:hAnsi="Times New Roman" w:cs="Times New Roman"/>
+                <w:sz w:val="26"/>
+                <w:szCs w:val="26"/>
+              </w:rPr>
+              <w:t xml:space="preserve"> </w:t>
+            </w:r>
+            <w:proofErr w:type="spellStart"/>
+            <w:r>
+              <w:rPr>
+                <w:rFonts w:ascii="Times New Roman" w:hAnsi="Times New Roman" w:cs="Times New Roman"/>
+                <w:sz w:val="26"/>
+                <w:szCs w:val="26"/>
+              </w:rPr>
+              <w:t>lại</w:t>
+            </w:r>
+            <w:proofErr w:type="spellEnd"/>
+            <w:r>
+              <w:rPr>
+                <w:rFonts w:ascii="Times New Roman" w:hAnsi="Times New Roman" w:cs="Times New Roman"/>
+                <w:sz w:val="26"/>
+                <w:szCs w:val="26"/>
+              </w:rPr>
+              <w:t xml:space="preserve"> </w:t>
+            </w:r>
+            <w:proofErr w:type="spellStart"/>
+            <w:r>
+              <w:rPr>
+                <w:rFonts w:ascii="Times New Roman" w:hAnsi="Times New Roman" w:cs="Times New Roman"/>
+                <w:sz w:val="26"/>
+                <w:szCs w:val="26"/>
+              </w:rPr>
+              <w:t>chức</w:t>
+            </w:r>
+            <w:proofErr w:type="spellEnd"/>
+            <w:r>
+              <w:rPr>
+                <w:rFonts w:ascii="Times New Roman" w:hAnsi="Times New Roman" w:cs="Times New Roman"/>
+                <w:sz w:val="26"/>
+                <w:szCs w:val="26"/>
+              </w:rPr>
+              <w:t xml:space="preserve"> </w:t>
+            </w:r>
+            <w:proofErr w:type="spellStart"/>
+            <w:r>
+              <w:rPr>
+                <w:rFonts w:ascii="Times New Roman" w:hAnsi="Times New Roman" w:cs="Times New Roman"/>
+                <w:sz w:val="26"/>
+                <w:szCs w:val="26"/>
+              </w:rPr>
+              <w:t>năng</w:t>
+            </w:r>
+            <w:proofErr w:type="spellEnd"/>
+            <w:r>
+              <w:rPr>
+                <w:rFonts w:ascii="Times New Roman" w:hAnsi="Times New Roman" w:cs="Times New Roman"/>
+                <w:sz w:val="26"/>
+                <w:szCs w:val="26"/>
+              </w:rPr>
+              <w:t xml:space="preserve"> </w:t>
+            </w:r>
+            <w:proofErr w:type="spellStart"/>
+            <w:r>
+              <w:rPr>
+                <w:rFonts w:ascii="Times New Roman" w:hAnsi="Times New Roman" w:cs="Times New Roman"/>
+                <w:sz w:val="26"/>
+                <w:szCs w:val="26"/>
+              </w:rPr>
+              <w:t>kéo</w:t>
+            </w:r>
+            <w:proofErr w:type="spellEnd"/>
+            <w:r>
+              <w:rPr>
+                <w:rFonts w:ascii="Times New Roman" w:hAnsi="Times New Roman" w:cs="Times New Roman"/>
+                <w:sz w:val="26"/>
+                <w:szCs w:val="26"/>
+              </w:rPr>
+              <w:t xml:space="preserve"> </w:t>
+            </w:r>
+            <w:proofErr w:type="spellStart"/>
+            <w:r>
+              <w:rPr>
+                <w:rFonts w:ascii="Times New Roman" w:hAnsi="Times New Roman" w:cs="Times New Roman"/>
+                <w:sz w:val="26"/>
+                <w:szCs w:val="26"/>
+              </w:rPr>
+              <w:t>thả</w:t>
+            </w:r>
+            <w:proofErr w:type="spellEnd"/>
+          </w:p>
+          <w:p>
+            <w:pPr>
+              <w:pStyle w:val="ListParagraph"/>
+              <w:numPr>
+                <w:ilvl w:val="0"/>
+                <w:numId w:val="2"/>
+              </w:numPr>
+              <w:rPr>
+                <w:rFonts w:ascii="Times New Roman" w:hAnsi="Times New Roman" w:cs="Times New Roman"/>
+                <w:sz w:val="26"/>
+                <w:szCs w:val="26"/>
+              </w:rPr>
+            </w:pPr>
+            <w:proofErr w:type="spellStart"/>
+            <w:r>
+              <w:rPr>
+                <w:rFonts w:ascii="Times New Roman" w:hAnsi="Times New Roman" w:cs="Times New Roman"/>
+                <w:sz w:val="26"/>
+                <w:szCs w:val="26"/>
+              </w:rPr>
+              <w:t>Tìm</w:t>
+            </w:r>
+            <w:proofErr w:type="spellEnd"/>
+            <w:r>
+              <w:rPr>
+                <w:rFonts w:ascii="Times New Roman" w:hAnsi="Times New Roman" w:cs="Times New Roman"/>
+                <w:sz w:val="26"/>
+                <w:szCs w:val="26"/>
+              </w:rPr>
+              <w:t xml:space="preserve"> </w:t>
+            </w:r>
+            <w:proofErr w:type="spellStart"/>
+            <w:r>
+              <w:rPr>
+                <w:rFonts w:ascii="Times New Roman" w:hAnsi="Times New Roman" w:cs="Times New Roman"/>
+                <w:sz w:val="26"/>
+                <w:szCs w:val="26"/>
+              </w:rPr>
+              <w:t>hiểu</w:t>
+            </w:r>
+            <w:proofErr w:type="spellEnd"/>
+            <w:r>
+              <w:rPr>
+                <w:rFonts w:ascii="Times New Roman" w:hAnsi="Times New Roman" w:cs="Times New Roman"/>
+                <w:sz w:val="26"/>
+                <w:szCs w:val="26"/>
+              </w:rPr>
+              <w:t xml:space="preserve"> và </w:t>
+            </w:r>
+            <w:proofErr w:type="spellStart"/>
+            <w:r>
+              <w:rPr>
+                <w:rFonts w:ascii="Times New Roman" w:hAnsi="Times New Roman" w:cs="Times New Roman"/>
+                <w:sz w:val="26"/>
+                <w:szCs w:val="26"/>
+              </w:rPr>
+              <w:t>hướng</w:t>
+            </w:r>
+            <w:proofErr w:type="spellEnd"/>
+            <w:r>
+              <w:rPr>
+                <w:rFonts w:ascii="Times New Roman" w:hAnsi="Times New Roman" w:cs="Times New Roman"/>
+                <w:sz w:val="26"/>
+                <w:szCs w:val="26"/>
+              </w:rPr>
+              <w:t xml:space="preserve"> </w:t>
+            </w:r>
+            <w:proofErr w:type="spellStart"/>
+            <w:r>
+              <w:rPr>
+                <w:rFonts w:ascii="Times New Roman" w:hAnsi="Times New Roman" w:cs="Times New Roman"/>
+                <w:sz w:val="26"/>
+                <w:szCs w:val="26"/>
+              </w:rPr>
+              <w:t>dẫn</w:t>
+            </w:r>
+            <w:proofErr w:type="spellEnd"/>
+            <w:r>
+              <w:rPr>
+                <w:rFonts w:ascii="Times New Roman" w:hAnsi="Times New Roman" w:cs="Times New Roman"/>
+                <w:sz w:val="26"/>
+                <w:szCs w:val="26"/>
+              </w:rPr>
+              <w:t xml:space="preserve"> </w:t>
+            </w:r>
+            <w:proofErr w:type="spellStart"/>
+            <w:r>
+              <w:rPr>
+                <w:rFonts w:ascii="Times New Roman" w:hAnsi="Times New Roman" w:cs="Times New Roman"/>
+                <w:sz w:val="26"/>
+                <w:szCs w:val="26"/>
+              </w:rPr>
+              <w:t>nhóm</w:t>
+            </w:r>
+            <w:proofErr w:type="spellEnd"/>
+            <w:r>
+              <w:rPr>
+                <w:rFonts w:ascii="Times New Roman" w:hAnsi="Times New Roman" w:cs="Times New Roman"/>
+                <w:sz w:val="26"/>
+                <w:szCs w:val="26"/>
+              </w:rPr>
+              <w:t xml:space="preserve"> </w:t>
+            </w:r>
+            <w:proofErr w:type="spellStart"/>
+            <w:r>
+              <w:rPr>
+                <w:rFonts w:ascii="Times New Roman" w:hAnsi="Times New Roman" w:cs="Times New Roman"/>
+                <w:sz w:val="26"/>
+                <w:szCs w:val="26"/>
+              </w:rPr>
+              <w:t>dùng</w:t>
+            </w:r>
+            <w:proofErr w:type="spellEnd"/>
+            <w:r>
+              <w:rPr>
+                <w:rFonts w:ascii="Times New Roman" w:hAnsi="Times New Roman" w:cs="Times New Roman"/>
+                <w:sz w:val="26"/>
+                <w:szCs w:val="26"/>
+              </w:rPr>
+              <w:t xml:space="preserve"> A</w:t>
+            </w:r>
+            <w:r>
+              <w:rPr>
+                <w:rFonts w:ascii="Times New Roman" w:hAnsi="Times New Roman" w:cs="Times New Roman"/>
+                <w:sz w:val="26"/>
+                <w:szCs w:val="26"/>
+              </w:rPr>
+              <w:t>JAX</w:t>
+            </w:r>
+            <w:r>
+              <w:rPr>
+                <w:rFonts w:ascii="Times New Roman" w:hAnsi="Times New Roman" w:cs="Times New Roman"/>
+                <w:sz w:val="26"/>
+                <w:szCs w:val="26"/>
+              </w:rPr>
+              <w:t xml:space="preserve"> </w:t>
+            </w:r>
+            <w:proofErr w:type="spellStart"/>
+            <w:r>
+              <w:rPr>
+                <w:rFonts w:ascii="Times New Roman" w:hAnsi="Times New Roman" w:cs="Times New Roman"/>
+                <w:sz w:val="26"/>
+                <w:szCs w:val="26"/>
+              </w:rPr>
+              <w:t>cơ</w:t>
+            </w:r>
+            <w:proofErr w:type="spellEnd"/>
+            <w:r>
+              <w:rPr>
+                <w:rFonts w:ascii="Times New Roman" w:hAnsi="Times New Roman" w:cs="Times New Roman"/>
+                <w:sz w:val="26"/>
+                <w:szCs w:val="26"/>
+              </w:rPr>
+              <w:t xml:space="preserve"> bản</w:t>
+            </w:r>
+            <w:r>
+              <w:rPr>
+                <w:rFonts w:ascii="Times New Roman" w:hAnsi="Times New Roman" w:cs="Times New Roman"/>
+                <w:sz w:val="26"/>
+                <w:szCs w:val="26"/>
+              </w:rPr>
+              <w:t>.</w:t>
+            </w:r>
+          </w:p>
+          <w:p>
+            <w:pPr>
+              <w:pStyle w:val="ListParagraph"/>
+              <w:numPr>
+                <w:ilvl w:val="0"/>
+                <w:numId w:val="2"/>
+              </w:numPr>
+              <w:rPr>
+                <w:rFonts w:ascii="Times New Roman" w:hAnsi="Times New Roman" w:cs="Times New Roman"/>
+                <w:sz w:val="26"/>
+                <w:szCs w:val="26"/>
+              </w:rPr>
+            </w:pPr>
+            <w:proofErr w:type="spellStart"/>
+            <w:r>
+              <w:rPr>
+                <w:rFonts w:ascii="Times New Roman" w:hAnsi="Times New Roman" w:cs="Times New Roman"/>
+                <w:sz w:val="26"/>
+                <w:szCs w:val="26"/>
+              </w:rPr>
+              <w:t>Đăng</w:t>
+            </w:r>
+            <w:proofErr w:type="spellEnd"/>
+            <w:r>
+              <w:rPr>
+                <w:rFonts w:ascii="Times New Roman" w:hAnsi="Times New Roman" w:cs="Times New Roman"/>
+                <w:sz w:val="26"/>
+                <w:szCs w:val="26"/>
+              </w:rPr>
+              <w:t xml:space="preserve"> </w:t>
+            </w:r>
+            <w:proofErr w:type="spellStart"/>
+            <w:r>
+              <w:rPr>
+                <w:rFonts w:ascii="Times New Roman" w:hAnsi="Times New Roman" w:cs="Times New Roman"/>
+                <w:sz w:val="26"/>
+                <w:szCs w:val="26"/>
+              </w:rPr>
+              <w:t>ký</w:t>
+            </w:r>
+            <w:proofErr w:type="spellEnd"/>
+            <w:r>
+              <w:rPr>
+                <w:rFonts w:ascii="Times New Roman" w:hAnsi="Times New Roman" w:cs="Times New Roman"/>
+                <w:sz w:val="26"/>
+                <w:szCs w:val="26"/>
+              </w:rPr>
+              <w:t xml:space="preserve"> host, domain, </w:t>
+            </w:r>
+            <w:proofErr w:type="spellStart"/>
+            <w:r>
+              <w:rPr>
+                <w:rFonts w:ascii="Times New Roman" w:hAnsi="Times New Roman" w:cs="Times New Roman"/>
+                <w:sz w:val="26"/>
+                <w:szCs w:val="26"/>
+              </w:rPr>
+              <w:t>đ</w:t>
+            </w:r>
+            <w:r>
+              <w:rPr>
+                <w:rFonts w:ascii="Times New Roman" w:hAnsi="Times New Roman" w:cs="Times New Roman"/>
+                <w:sz w:val="26"/>
+                <w:szCs w:val="26"/>
+              </w:rPr>
+              <w:t>ưa</w:t>
+            </w:r>
+            <w:proofErr w:type="spellEnd"/>
+            <w:r>
+              <w:rPr>
+                <w:rFonts w:ascii="Times New Roman" w:hAnsi="Times New Roman" w:cs="Times New Roman"/>
+                <w:sz w:val="26"/>
+                <w:szCs w:val="26"/>
+              </w:rPr>
+              <w:t xml:space="preserve"> source code web </w:t>
+            </w:r>
+            <w:proofErr w:type="spellStart"/>
+            <w:r>
+              <w:rPr>
+                <w:rFonts w:ascii="Times New Roman" w:hAnsi="Times New Roman" w:cs="Times New Roman"/>
+                <w:sz w:val="26"/>
+                <w:szCs w:val="26"/>
+              </w:rPr>
+              <w:t>lên</w:t>
+            </w:r>
+            <w:proofErr w:type="spellEnd"/>
+            <w:r>
+              <w:rPr>
+                <w:rFonts w:ascii="Times New Roman" w:hAnsi="Times New Roman" w:cs="Times New Roman"/>
+                <w:sz w:val="26"/>
+                <w:szCs w:val="26"/>
+              </w:rPr>
+              <w:t xml:space="preserve"> Host.</w:t>
+            </w:r>
+          </w:p>
+          <w:p>
+            <w:pPr>
+              <w:pStyle w:val="ListParagraph"/>
+              <w:numPr>
+                <w:ilvl w:val="0"/>
+                <w:numId w:val="2"/>
+              </w:numPr>
+              <w:rPr>
+                <w:rFonts w:ascii="Times New Roman" w:hAnsi="Times New Roman" w:cs="Times New Roman"/>
+                <w:sz w:val="26"/>
+                <w:szCs w:val="26"/>
+              </w:rPr>
+            </w:pPr>
+            <w:proofErr w:type="spellStart"/>
+            <w:r>
+              <w:rPr>
+                <w:rFonts w:ascii="Times New Roman" w:hAnsi="Times New Roman" w:cs="Times New Roman"/>
+                <w:sz w:val="26"/>
+                <w:szCs w:val="26"/>
+              </w:rPr>
+              <w:t>Đăng</w:t>
+            </w:r>
+            <w:proofErr w:type="spellEnd"/>
+            <w:r>
+              <w:rPr>
+                <w:rFonts w:ascii="Times New Roman" w:hAnsi="Times New Roman" w:cs="Times New Roman"/>
+                <w:sz w:val="26"/>
+                <w:szCs w:val="26"/>
+              </w:rPr>
+              <w:t xml:space="preserve"> </w:t>
+            </w:r>
+            <w:proofErr w:type="spellStart"/>
+            <w:r>
+              <w:rPr>
+                <w:rFonts w:ascii="Times New Roman" w:hAnsi="Times New Roman" w:cs="Times New Roman"/>
+                <w:sz w:val="26"/>
+                <w:szCs w:val="26"/>
+              </w:rPr>
+              <w:t>ký</w:t>
+            </w:r>
+            <w:proofErr w:type="spellEnd"/>
+            <w:r>
+              <w:rPr>
+                <w:rFonts w:ascii="Times New Roman" w:hAnsi="Times New Roman" w:cs="Times New Roman"/>
+                <w:sz w:val="26"/>
+                <w:szCs w:val="26"/>
+              </w:rPr>
+              <w:t xml:space="preserve"> SMTP server, </w:t>
+            </w:r>
+            <w:proofErr w:type="spellStart"/>
+            <w:r>
+              <w:rPr>
+                <w:rFonts w:ascii="Times New Roman" w:hAnsi="Times New Roman" w:cs="Times New Roman"/>
+                <w:sz w:val="26"/>
+                <w:szCs w:val="26"/>
+              </w:rPr>
+              <w:t>tìm</w:t>
+            </w:r>
+            <w:proofErr w:type="spellEnd"/>
+            <w:r>
+              <w:rPr>
+                <w:rFonts w:ascii="Times New Roman" w:hAnsi="Times New Roman" w:cs="Times New Roman"/>
+                <w:sz w:val="26"/>
+                <w:szCs w:val="26"/>
+              </w:rPr>
+              <w:t xml:space="preserve"> </w:t>
+            </w:r>
+            <w:proofErr w:type="spellStart"/>
+            <w:r>
+              <w:rPr>
+                <w:rFonts w:ascii="Times New Roman" w:hAnsi="Times New Roman" w:cs="Times New Roman"/>
+                <w:sz w:val="26"/>
+                <w:szCs w:val="26"/>
+              </w:rPr>
+              <w:t>hiểu</w:t>
+            </w:r>
+            <w:proofErr w:type="spellEnd"/>
+            <w:r>
+              <w:rPr>
+                <w:rFonts w:ascii="Times New Roman" w:hAnsi="Times New Roman" w:cs="Times New Roman"/>
+                <w:sz w:val="26"/>
+                <w:szCs w:val="26"/>
+              </w:rPr>
+              <w:t xml:space="preserve"> và </w:t>
+            </w:r>
+            <w:proofErr w:type="spellStart"/>
+            <w:r>
+              <w:rPr>
+                <w:rFonts w:ascii="Times New Roman" w:hAnsi="Times New Roman" w:cs="Times New Roman"/>
+                <w:sz w:val="26"/>
+                <w:szCs w:val="26"/>
+              </w:rPr>
+              <w:t>đưa</w:t>
+            </w:r>
+            <w:proofErr w:type="spellEnd"/>
+            <w:r>
+              <w:rPr>
+                <w:rFonts w:ascii="Times New Roman" w:hAnsi="Times New Roman" w:cs="Times New Roman"/>
+                <w:sz w:val="26"/>
+                <w:szCs w:val="26"/>
+              </w:rPr>
+              <w:t xml:space="preserve"> </w:t>
+            </w:r>
+            <w:proofErr w:type="spellStart"/>
+            <w:r>
+              <w:rPr>
+                <w:rFonts w:ascii="Times New Roman" w:hAnsi="Times New Roman" w:cs="Times New Roman"/>
+                <w:sz w:val="26"/>
+                <w:szCs w:val="26"/>
+              </w:rPr>
+              <w:t>chức</w:t>
+            </w:r>
+            <w:proofErr w:type="spellEnd"/>
+            <w:r>
+              <w:rPr>
+                <w:rFonts w:ascii="Times New Roman" w:hAnsi="Times New Roman" w:cs="Times New Roman"/>
+                <w:sz w:val="26"/>
+                <w:szCs w:val="26"/>
+              </w:rPr>
+              <w:t xml:space="preserve"> </w:t>
+            </w:r>
+            <w:proofErr w:type="spellStart"/>
+            <w:r>
+              <w:rPr>
+                <w:rFonts w:ascii="Times New Roman" w:hAnsi="Times New Roman" w:cs="Times New Roman"/>
+                <w:sz w:val="26"/>
+                <w:szCs w:val="26"/>
+              </w:rPr>
+              <w:t>năng</w:t>
+            </w:r>
+            <w:proofErr w:type="spellEnd"/>
+            <w:r>
+              <w:rPr>
+                <w:rFonts w:ascii="Times New Roman" w:hAnsi="Times New Roman" w:cs="Times New Roman"/>
+                <w:sz w:val="26"/>
+                <w:szCs w:val="26"/>
+              </w:rPr>
+              <w:t xml:space="preserve"> </w:t>
+            </w:r>
+            <w:proofErr w:type="spellStart"/>
+            <w:r>
+              <w:rPr>
+                <w:rFonts w:ascii="Times New Roman" w:hAnsi="Times New Roman" w:cs="Times New Roman"/>
+                <w:sz w:val="26"/>
+                <w:szCs w:val="26"/>
+              </w:rPr>
+              <w:t>gửi</w:t>
+            </w:r>
+            <w:proofErr w:type="spellEnd"/>
+            <w:r>
+              <w:rPr>
+                <w:rFonts w:ascii="Times New Roman" w:hAnsi="Times New Roman" w:cs="Times New Roman"/>
+                <w:sz w:val="26"/>
+                <w:szCs w:val="26"/>
+              </w:rPr>
+              <w:t xml:space="preserve"> mail </w:t>
+            </w:r>
+            <w:proofErr w:type="spellStart"/>
+            <w:r>
+              <w:rPr>
+                <w:rFonts w:ascii="Times New Roman" w:hAnsi="Times New Roman" w:cs="Times New Roman"/>
+                <w:sz w:val="26"/>
+                <w:szCs w:val="26"/>
+              </w:rPr>
+              <w:t>vào</w:t>
+            </w:r>
+            <w:proofErr w:type="spellEnd"/>
+            <w:r>
+              <w:rPr>
+                <w:rFonts w:ascii="Times New Roman" w:hAnsi="Times New Roman" w:cs="Times New Roman"/>
+                <w:sz w:val="26"/>
+                <w:szCs w:val="26"/>
+              </w:rPr>
+              <w:t xml:space="preserve"> mục </w:t>
+            </w:r>
+            <w:proofErr w:type="spellStart"/>
+            <w:r>
+              <w:rPr>
+                <w:rFonts w:ascii="Times New Roman" w:hAnsi="Times New Roman" w:cs="Times New Roman"/>
+                <w:sz w:val="26"/>
+                <w:szCs w:val="26"/>
+              </w:rPr>
+              <w:t>liên</w:t>
+            </w:r>
+            <w:proofErr w:type="spellEnd"/>
+            <w:r>
+              <w:rPr>
+                <w:rFonts w:ascii="Times New Roman" w:hAnsi="Times New Roman" w:cs="Times New Roman"/>
+                <w:sz w:val="26"/>
+                <w:szCs w:val="26"/>
+              </w:rPr>
+              <w:t xml:space="preserve"> </w:t>
+            </w:r>
+            <w:proofErr w:type="spellStart"/>
+            <w:r>
+              <w:rPr>
+                <w:rFonts w:ascii="Times New Roman" w:hAnsi="Times New Roman" w:cs="Times New Roman"/>
+                <w:sz w:val="26"/>
+                <w:szCs w:val="26"/>
+              </w:rPr>
+              <w:t>hệ</w:t>
+            </w:r>
+            <w:proofErr w:type="spellEnd"/>
+          </w:p>
+          <w:p>
+            <w:pPr>
+              <w:pStyle w:val="ListParagraph"/>
+              <w:numPr>
+                <w:ilvl w:val="0"/>
+                <w:numId w:val="2"/>
+              </w:numPr>
+              <w:rPr>
+                <w:rFonts w:ascii="Times New Roman" w:hAnsi="Times New Roman" w:cs="Times New Roman"/>
+                <w:sz w:val="26"/>
+                <w:szCs w:val="26"/>
+              </w:rPr>
+            </w:pPr>
+            <w:proofErr w:type="spellStart"/>
+            <w:r>
+              <w:rPr>
+                <w:rFonts w:ascii="Times New Roman" w:hAnsi="Times New Roman" w:cs="Times New Roman"/>
+                <w:sz w:val="26"/>
+                <w:szCs w:val="26"/>
+              </w:rPr>
+              <w:t>Chuẩn</w:t>
+            </w:r>
+            <w:proofErr w:type="spellEnd"/>
+            <w:r>
+              <w:rPr>
+                <w:rFonts w:ascii="Times New Roman" w:hAnsi="Times New Roman" w:cs="Times New Roman"/>
+                <w:sz w:val="26"/>
+                <w:szCs w:val="26"/>
+              </w:rPr>
+              <w:t xml:space="preserve"> </w:t>
+            </w:r>
+            <w:proofErr w:type="spellStart"/>
+            <w:r>
+              <w:rPr>
+                <w:rFonts w:ascii="Times New Roman" w:hAnsi="Times New Roman" w:cs="Times New Roman"/>
+                <w:sz w:val="26"/>
+                <w:szCs w:val="26"/>
+              </w:rPr>
+              <w:t>bị</w:t>
+            </w:r>
+            <w:proofErr w:type="spellEnd"/>
+            <w:r>
+              <w:rPr>
+                <w:rFonts w:ascii="Times New Roman" w:hAnsi="Times New Roman" w:cs="Times New Roman"/>
+                <w:sz w:val="26"/>
+                <w:szCs w:val="26"/>
+              </w:rPr>
+              <w:t xml:space="preserve"> View</w:t>
+            </w:r>
+          </w:p>
+          <w:p>
+            <w:pPr>
+              <w:pStyle w:val="ListParagraph"/>
+              <w:numPr>
+                <w:ilvl w:val="0"/>
+                <w:numId w:val="2"/>
+              </w:numPr>
+              <w:rPr>
+                <w:rFonts w:ascii="Times New Roman" w:hAnsi="Times New Roman" w:cs="Times New Roman"/>
+                <w:sz w:val="26"/>
+                <w:szCs w:val="26"/>
+              </w:rPr>
+            </w:pPr>
+            <w:proofErr w:type="spellStart"/>
+            <w:r>
+              <w:rPr>
+                <w:rFonts w:ascii="Times New Roman" w:hAnsi="Times New Roman" w:cs="Times New Roman"/>
+                <w:sz w:val="26"/>
+                <w:szCs w:val="26"/>
+              </w:rPr>
+              <w:t>Tìm</w:t>
+            </w:r>
+            <w:proofErr w:type="spellEnd"/>
+            <w:r>
+              <w:rPr>
+                <w:rFonts w:ascii="Times New Roman" w:hAnsi="Times New Roman" w:cs="Times New Roman"/>
+                <w:sz w:val="26"/>
+                <w:szCs w:val="26"/>
+              </w:rPr>
+              <w:t xml:space="preserve"> và fix bug </w:t>
+            </w:r>
+            <w:proofErr w:type="spellStart"/>
+            <w:r>
+              <w:rPr>
+                <w:rFonts w:ascii="Times New Roman" w:hAnsi="Times New Roman" w:cs="Times New Roman"/>
+                <w:sz w:val="26"/>
+                <w:szCs w:val="26"/>
+              </w:rPr>
+              <w:t>Truy</w:t>
+            </w:r>
+            <w:proofErr w:type="spellEnd"/>
+            <w:r>
+              <w:rPr>
+                <w:rFonts w:ascii="Times New Roman" w:hAnsi="Times New Roman" w:cs="Times New Roman"/>
+                <w:sz w:val="26"/>
+                <w:szCs w:val="26"/>
+              </w:rPr>
+              <w:t xml:space="preserve"> </w:t>
+            </w:r>
+            <w:proofErr w:type="spellStart"/>
+            <w:r>
+              <w:rPr>
+                <w:rFonts w:ascii="Times New Roman" w:hAnsi="Times New Roman" w:cs="Times New Roman"/>
+                <w:sz w:val="26"/>
+                <w:szCs w:val="26"/>
+              </w:rPr>
+              <w:t>vấn</w:t>
+            </w:r>
+            <w:proofErr w:type="spellEnd"/>
+            <w:r>
+              <w:rPr>
+                <w:rFonts w:ascii="Times New Roman" w:hAnsi="Times New Roman" w:cs="Times New Roman"/>
+                <w:sz w:val="26"/>
+                <w:szCs w:val="26"/>
+              </w:rPr>
+              <w:t xml:space="preserve"> SQL, PHP</w:t>
             </w:r>
           </w:p>
         </w:tc>
@@ -618,7 +3099,7 @@
     </w:p>
     <w:sectPr>
       <w:pgSz w:w="12240" w:h="15840"/>
-      <w:pgMar w:top="1440" w:right="1440" w:bottom="1440" w:left="1440" w:header="720" w:footer="720" w:gutter="0"/>
+      <w:pgMar w:top="720" w:right="720" w:bottom="720" w:left="720" w:header="720" w:footer="720" w:gutter="0"/>
       <w:cols w:space="720"/>
       <w:docGrid w:linePitch="360"/>
     </w:sectPr>
@@ -986,6 +3467,7 @@
     <w:lsdException w:name="HTML Sample" w:semiHidden="1" w:unhideWhenUsed="1"/>
     <w:lsdException w:name="HTML Typewriter" w:semiHidden="1" w:unhideWhenUsed="1"/>
     <w:lsdException w:name="HTML Variable" w:semiHidden="1" w:unhideWhenUsed="1"/>
+    <w:lsdException w:name="Normal Table" w:semiHidden="1" w:unhideWhenUsed="1"/>
     <w:lsdException w:name="annotation subject" w:semiHidden="1" w:unhideWhenUsed="1"/>
     <w:lsdException w:name="No List" w:semiHidden="1" w:unhideWhenUsed="1"/>
     <w:lsdException w:name="Outline List 1" w:semiHidden="1" w:unhideWhenUsed="1"/>
@@ -1029,8 +3511,10 @@
     <w:lsdException w:name="Table Elegant" w:semiHidden="1" w:unhideWhenUsed="1"/>
     <w:lsdException w:name="Table Professional" w:semiHidden="1" w:unhideWhenUsed="1"/>
     <w:lsdException w:name="Table Subtle 1" w:semiHidden="1" w:unhideWhenUsed="1"/>
+    <w:lsdException w:name="Table Subtle 2" w:semiHidden="1" w:unhideWhenUsed="1"/>
     <w:lsdException w:name="Table Web 1" w:semiHidden="1" w:unhideWhenUsed="1"/>
     <w:lsdException w:name="Table Web 2" w:semiHidden="1" w:unhideWhenUsed="1"/>
+    <w:lsdException w:name="Table Web 3" w:semiHidden="1" w:unhideWhenUsed="1"/>
     <w:lsdException w:name="Balloon Text" w:semiHidden="1" w:unhideWhenUsed="1"/>
     <w:lsdException w:name="Table Grid" w:uiPriority="39"/>
     <w:lsdException w:name="Table Theme" w:semiHidden="1" w:unhideWhenUsed="1"/>
@@ -1577,4 +4061,16 @@
     </a:ext>
   </a:extLst>
 </a:theme>
+</file>
+
+<file path=customXml/item1.xml><?xml version="1.0" encoding="utf-8"?>
+<b:Sources xmlns:b="http://schemas.openxmlformats.org/officeDocument/2006/bibliography" xmlns="http://schemas.openxmlformats.org/officeDocument/2006/bibliography" SelectedStyle="\APASixthEditionOfficeOnline.xsl" StyleName="APA" Version="6"/>
+</file>
+
+<file path=customXml/itemProps1.xml><?xml version="1.0" encoding="utf-8"?>
+<ds:datastoreItem xmlns:ds="http://schemas.openxmlformats.org/officeDocument/2006/customXml" ds:itemID="{D9400773-576E-4A4F-9D00-03F59F28E5C7}">
+  <ds:schemaRefs>
+    <ds:schemaRef ds:uri="http://schemas.openxmlformats.org/officeDocument/2006/bibliography"/>
+  </ds:schemaRefs>
+</ds:datastoreItem>
 </file>
</xml_diff>